<commit_message>
Added stuff to test errors on grover search, updated peer assessment, exported logbook, got bred
</commit_message>
<xml_diff>
--- a/379-PeerAssessment.docx
+++ b/379-PeerAssessment.docx
@@ -507,18 +507,8 @@
                 <w:sz w:val="28"/>
                 <w:szCs w:val="28"/>
               </w:rPr>
-              <w:t xml:space="preserve">Ana </w:t>
-            </w:r>
-            <w:proofErr w:type="spellStart"/>
-            <w:r>
-              <w:rPr>
-                <w:rFonts w:asciiTheme="minorHAnsi" w:hAnsiTheme="minorHAnsi"/>
-                <w:sz w:val="28"/>
-                <w:szCs w:val="28"/>
-              </w:rPr>
-              <w:t>Villarubia</w:t>
-            </w:r>
-            <w:proofErr w:type="spellEnd"/>
+              <w:t>Ana Villarubia</w:t>
+            </w:r>
           </w:p>
         </w:tc>
         <w:tc>
@@ -540,7 +530,7 @@
                 <w:sz w:val="28"/>
                 <w:szCs w:val="28"/>
               </w:rPr>
-              <w:t>6</w:t>
+              <w:t>5</w:t>
             </w:r>
           </w:p>
         </w:tc>
@@ -865,102 +855,54 @@
               </w:numPr>
               <w:rPr>
                 <w:rFonts w:asciiTheme="minorHAnsi" w:hAnsiTheme="minorHAnsi"/>
-                <w:sz w:val="28"/>
-                <w:szCs w:val="28"/>
               </w:rPr>
             </w:pPr>
             <w:r>
               <w:rPr>
                 <w:rFonts w:asciiTheme="minorHAnsi" w:hAnsiTheme="minorHAnsi"/>
-                <w:sz w:val="28"/>
-                <w:szCs w:val="28"/>
               </w:rPr>
               <w:t>Ana: Was incredibly helpful and hardworking throughout the project. Communicated clearly and effectively at all times</w:t>
             </w:r>
             <w:r>
               <w:rPr>
                 <w:rFonts w:asciiTheme="minorHAnsi" w:hAnsiTheme="minorHAnsi"/>
-                <w:sz w:val="28"/>
-                <w:szCs w:val="28"/>
-              </w:rPr>
-              <w:t xml:space="preserve">, took a lot of initiative on the report, found really useful resources such as </w:t>
-            </w:r>
-            <w:proofErr w:type="spellStart"/>
-            <w:r>
-              <w:rPr>
-                <w:rFonts w:asciiTheme="minorHAnsi" w:hAnsiTheme="minorHAnsi"/>
-                <w:sz w:val="28"/>
-                <w:szCs w:val="28"/>
-              </w:rPr>
-              <w:t>qiskit</w:t>
-            </w:r>
-            <w:proofErr w:type="spellEnd"/>
-            <w:r>
-              <w:rPr>
-                <w:rFonts w:asciiTheme="minorHAnsi" w:hAnsiTheme="minorHAnsi"/>
-                <w:sz w:val="28"/>
-                <w:szCs w:val="28"/>
-              </w:rPr>
-              <w:t xml:space="preserve">, actually implemented Grover search in </w:t>
-            </w:r>
-            <w:proofErr w:type="spellStart"/>
-            <w:r>
-              <w:rPr>
-                <w:rFonts w:asciiTheme="minorHAnsi" w:hAnsiTheme="minorHAnsi"/>
-                <w:sz w:val="28"/>
-                <w:szCs w:val="28"/>
-              </w:rPr>
-              <w:t>qiskit</w:t>
-            </w:r>
-            <w:proofErr w:type="spellEnd"/>
-            <w:r>
-              <w:rPr>
-                <w:rFonts w:asciiTheme="minorHAnsi" w:hAnsiTheme="minorHAnsi"/>
-                <w:sz w:val="28"/>
-                <w:szCs w:val="28"/>
-              </w:rPr>
-              <w:t xml:space="preserve"> </w:t>
-            </w:r>
-            <w:r>
-              <w:rPr>
-                <w:rFonts w:asciiTheme="minorHAnsi" w:hAnsiTheme="minorHAnsi"/>
-                <w:sz w:val="28"/>
-                <w:szCs w:val="28"/>
+              </w:rPr>
+              <w:t>, took a lot of initiative on the report, found really useful resources such as qiskit</w:t>
+            </w:r>
+            <w:r>
+              <w:rPr>
+                <w:rFonts w:asciiTheme="minorHAnsi" w:hAnsiTheme="minorHAnsi"/>
+              </w:rPr>
+              <w:t xml:space="preserve">, actually implemented Grover search in qiskit </w:t>
+            </w:r>
+            <w:r>
+              <w:rPr>
+                <w:rFonts w:asciiTheme="minorHAnsi" w:hAnsiTheme="minorHAnsi"/>
                 <w:u w:val="single"/>
               </w:rPr>
-              <w:t xml:space="preserve">which could then run on a </w:t>
-            </w:r>
-            <w:r>
-              <w:rPr>
-                <w:rFonts w:asciiTheme="minorHAnsi" w:hAnsiTheme="minorHAnsi"/>
-                <w:sz w:val="28"/>
-                <w:szCs w:val="28"/>
-                <w:u w:val="single"/>
-              </w:rPr>
-              <w:t xml:space="preserve">real </w:t>
-            </w:r>
-            <w:r>
-              <w:rPr>
-                <w:rFonts w:asciiTheme="minorHAnsi" w:hAnsiTheme="minorHAnsi"/>
-                <w:sz w:val="28"/>
-                <w:szCs w:val="28"/>
-                <w:u w:val="single"/>
-              </w:rPr>
-              <w:t>quantum computer</w:t>
-            </w:r>
-            <w:r>
-              <w:rPr>
-                <w:rFonts w:asciiTheme="minorHAnsi" w:hAnsiTheme="minorHAnsi"/>
-                <w:sz w:val="28"/>
-                <w:szCs w:val="28"/>
-              </w:rPr>
-              <w:t xml:space="preserve"> (although due to difficulties with the IBM quantum experience this had to be dropped) and overall contributed massively (even despite being quite new to python).</w:t>
-            </w:r>
-            <w:r>
-              <w:rPr>
-                <w:rFonts w:asciiTheme="minorHAnsi" w:hAnsiTheme="minorHAnsi"/>
-                <w:sz w:val="28"/>
-                <w:szCs w:val="28"/>
+              <w:t>which could then run on a real quantum computer</w:t>
+            </w:r>
+            <w:r>
+              <w:rPr>
+                <w:rFonts w:asciiTheme="minorHAnsi" w:hAnsiTheme="minorHAnsi"/>
+              </w:rPr>
+              <w:t xml:space="preserve"> (although due to difficulties with the IBM quantum experience</w:t>
+            </w:r>
+            <w:r>
+              <w:rPr>
+                <w:rFonts w:asciiTheme="minorHAnsi" w:hAnsiTheme="minorHAnsi"/>
+              </w:rPr>
+              <w:t xml:space="preserve"> service</w:t>
+            </w:r>
+            <w:r>
+              <w:rPr>
+                <w:rFonts w:asciiTheme="minorHAnsi" w:hAnsiTheme="minorHAnsi"/>
+              </w:rPr>
+              <w:t xml:space="preserve"> this had to be dropped) and overall contributed massively (even despite being quite new to python).</w:t>
+            </w:r>
+            <w:r>
+              <w:rPr>
+                <w:rFonts w:asciiTheme="minorHAnsi" w:hAnsiTheme="minorHAnsi"/>
               </w:rPr>
               <w:br/>
             </w:r>
@@ -974,114 +916,131 @@
               </w:numPr>
               <w:rPr>
                 <w:rFonts w:asciiTheme="minorHAnsi" w:hAnsiTheme="minorHAnsi"/>
-                <w:sz w:val="28"/>
-                <w:szCs w:val="28"/>
               </w:rPr>
             </w:pPr>
             <w:r>
               <w:rPr>
                 <w:rFonts w:asciiTheme="minorHAnsi" w:hAnsiTheme="minorHAnsi"/>
-                <w:sz w:val="28"/>
-                <w:szCs w:val="28"/>
               </w:rPr>
               <w:t>Sam: Initially seemed quite organised and took on a lot of work for the Shor’s project. However, it turned</w:t>
             </w:r>
             <w:r>
               <w:rPr>
                 <w:rFonts w:asciiTheme="minorHAnsi" w:hAnsiTheme="minorHAnsi"/>
-                <w:sz w:val="28"/>
-                <w:szCs w:val="28"/>
               </w:rPr>
               <w:t xml:space="preserve"> out</w:t>
             </w:r>
             <w:r>
               <w:rPr>
                 <w:rFonts w:asciiTheme="minorHAnsi" w:hAnsiTheme="minorHAnsi"/>
-                <w:sz w:val="28"/>
-                <w:szCs w:val="28"/>
-              </w:rPr>
-              <w:t xml:space="preserve"> all the work on the Shor’s algorithm implementation he had done was fundamentally wrong and we remained unaware of this for multiple weeks due to his lack of communication</w:t>
-            </w:r>
-            <w:r>
-              <w:rPr>
-                <w:rFonts w:asciiTheme="minorHAnsi" w:hAnsiTheme="minorHAnsi"/>
-                <w:sz w:val="28"/>
-                <w:szCs w:val="28"/>
+              </w:rPr>
+              <w:t xml:space="preserve"> all the work on the Shor’s algorithm implementation he had done was fundamentally wrong and we remained unaware of this for multiple weeks due to </w:t>
+            </w:r>
+            <w:r>
+              <w:rPr>
+                <w:rFonts w:asciiTheme="minorHAnsi" w:hAnsiTheme="minorHAnsi"/>
+              </w:rPr>
+              <w:t>a</w:t>
+            </w:r>
+            <w:r>
+              <w:rPr>
+                <w:rFonts w:asciiTheme="minorHAnsi" w:hAnsiTheme="minorHAnsi"/>
+              </w:rPr>
+              <w:t xml:space="preserve"> lack of communication</w:t>
+            </w:r>
+            <w:r>
+              <w:rPr>
+                <w:rFonts w:asciiTheme="minorHAnsi" w:hAnsiTheme="minorHAnsi"/>
               </w:rPr>
               <w:t xml:space="preserve">. </w:t>
             </w:r>
             <w:r>
               <w:rPr>
                 <w:rFonts w:asciiTheme="minorHAnsi" w:hAnsiTheme="minorHAnsi"/>
-                <w:sz w:val="28"/>
-                <w:szCs w:val="28"/>
               </w:rPr>
               <w:t xml:space="preserve">This </w:t>
             </w:r>
             <w:r>
               <w:rPr>
                 <w:rFonts w:asciiTheme="minorHAnsi" w:hAnsiTheme="minorHAnsi"/>
-                <w:sz w:val="28"/>
-                <w:szCs w:val="28"/>
               </w:rPr>
               <w:t xml:space="preserve">very nearly </w:t>
             </w:r>
             <w:r>
               <w:rPr>
                 <w:rFonts w:asciiTheme="minorHAnsi" w:hAnsiTheme="minorHAnsi"/>
-                <w:sz w:val="28"/>
-                <w:szCs w:val="28"/>
               </w:rPr>
               <w:t xml:space="preserve">set us back by weeks. </w:t>
             </w:r>
             <w:r>
               <w:rPr>
                 <w:rFonts w:asciiTheme="minorHAnsi" w:hAnsiTheme="minorHAnsi"/>
-                <w:sz w:val="28"/>
-                <w:szCs w:val="28"/>
               </w:rPr>
               <w:t xml:space="preserve">However, I feel this failure was not necessarily his fault as he was effectively taking charge of all the quantum implementation of the </w:t>
             </w:r>
-            <w:proofErr w:type="spellStart"/>
-            <w:r>
-              <w:rPr>
-                <w:rFonts w:asciiTheme="minorHAnsi" w:hAnsiTheme="minorHAnsi"/>
-                <w:sz w:val="28"/>
-                <w:szCs w:val="28"/>
-              </w:rPr>
-              <w:t>shor’s</w:t>
-            </w:r>
-            <w:proofErr w:type="spellEnd"/>
-            <w:r>
-              <w:rPr>
-                <w:rFonts w:asciiTheme="minorHAnsi" w:hAnsiTheme="minorHAnsi"/>
-                <w:sz w:val="28"/>
-                <w:szCs w:val="28"/>
-              </w:rPr>
-              <w:t xml:space="preserve"> project due to a lack of help from Sid (the other person on the Shor’s algorithm </w:t>
-            </w:r>
-            <w:r>
-              <w:rPr>
-                <w:rFonts w:asciiTheme="minorHAnsi" w:hAnsiTheme="minorHAnsi"/>
-                <w:sz w:val="28"/>
-                <w:szCs w:val="28"/>
-              </w:rPr>
-              <w:lastRenderedPageBreak/>
-              <w:t>project)</w:t>
-            </w:r>
-            <w:r>
-              <w:rPr>
-                <w:rFonts w:asciiTheme="minorHAnsi" w:hAnsiTheme="minorHAnsi"/>
-                <w:sz w:val="28"/>
-                <w:szCs w:val="28"/>
-              </w:rPr>
-              <w:t xml:space="preserve">. </w:t>
-            </w:r>
-            <w:r>
-              <w:rPr>
-                <w:rFonts w:asciiTheme="minorHAnsi" w:hAnsiTheme="minorHAnsi"/>
-                <w:sz w:val="28"/>
-                <w:szCs w:val="28"/>
+            <w:r>
+              <w:rPr>
+                <w:rFonts w:asciiTheme="minorHAnsi" w:hAnsiTheme="minorHAnsi"/>
+              </w:rPr>
+              <w:t>S</w:t>
+            </w:r>
+            <w:r>
+              <w:rPr>
+                <w:rFonts w:asciiTheme="minorHAnsi" w:hAnsiTheme="minorHAnsi"/>
+              </w:rPr>
+              <w:t>hor’s</w:t>
+            </w:r>
+            <w:r>
+              <w:rPr>
+                <w:rFonts w:asciiTheme="minorHAnsi" w:hAnsiTheme="minorHAnsi"/>
+              </w:rPr>
+              <w:t xml:space="preserve"> algorithm</w:t>
+            </w:r>
+            <w:r>
+              <w:rPr>
+                <w:rFonts w:asciiTheme="minorHAnsi" w:hAnsiTheme="minorHAnsi"/>
+              </w:rPr>
+              <w:t xml:space="preserve"> project due to a lack of help from Sid</w:t>
+            </w:r>
+            <w:r>
+              <w:rPr>
+                <w:rFonts w:asciiTheme="minorHAnsi" w:hAnsiTheme="minorHAnsi"/>
+              </w:rPr>
+              <w:t xml:space="preserve"> on this section</w:t>
+            </w:r>
+            <w:r>
+              <w:rPr>
+                <w:rFonts w:asciiTheme="minorHAnsi" w:hAnsiTheme="minorHAnsi"/>
+              </w:rPr>
+              <w:t xml:space="preserve"> (the other person </w:t>
+            </w:r>
+            <w:r>
+              <w:rPr>
+                <w:rFonts w:asciiTheme="minorHAnsi" w:hAnsiTheme="minorHAnsi"/>
+              </w:rPr>
+              <w:t xml:space="preserve">originally </w:t>
+            </w:r>
+            <w:r>
+              <w:rPr>
+                <w:rFonts w:asciiTheme="minorHAnsi" w:hAnsiTheme="minorHAnsi"/>
+              </w:rPr>
+              <w:t>on the Shor’s algorithm project)</w:t>
+            </w:r>
+            <w:r>
+              <w:rPr>
+                <w:rFonts w:asciiTheme="minorHAnsi" w:hAnsiTheme="minorHAnsi"/>
+              </w:rPr>
+              <w:t>.</w:t>
+            </w:r>
+            <w:r>
+              <w:rPr>
+                <w:rFonts w:asciiTheme="minorHAnsi" w:hAnsiTheme="minorHAnsi"/>
+              </w:rPr>
+              <w:br/>
+            </w:r>
+            <w:r>
+              <w:rPr>
+                <w:rFonts w:asciiTheme="minorHAnsi" w:hAnsiTheme="minorHAnsi"/>
               </w:rPr>
               <w:br/>
             </w:r>
@@ -1095,197 +1054,140 @@
               </w:numPr>
               <w:rPr>
                 <w:rFonts w:asciiTheme="minorHAnsi" w:hAnsiTheme="minorHAnsi"/>
-                <w:sz w:val="28"/>
-                <w:szCs w:val="28"/>
               </w:rPr>
             </w:pPr>
             <w:r>
               <w:rPr>
                 <w:rFonts w:asciiTheme="minorHAnsi" w:hAnsiTheme="minorHAnsi"/>
-                <w:sz w:val="28"/>
-                <w:szCs w:val="28"/>
-              </w:rPr>
+              </w:rPr>
+              <w:lastRenderedPageBreak/>
               <w:t xml:space="preserve">Sid: </w:t>
             </w:r>
             <w:r>
               <w:rPr>
                 <w:rFonts w:asciiTheme="minorHAnsi" w:hAnsiTheme="minorHAnsi"/>
-                <w:sz w:val="28"/>
-                <w:szCs w:val="28"/>
+              </w:rPr>
+              <w:t xml:space="preserve">Honestly, </w:t>
+            </w:r>
+            <w:r>
+              <w:rPr>
+                <w:rFonts w:asciiTheme="minorHAnsi" w:hAnsiTheme="minorHAnsi"/>
               </w:rPr>
               <w:t xml:space="preserve">I’m still </w:t>
             </w:r>
             <w:r>
               <w:rPr>
                 <w:rFonts w:asciiTheme="minorHAnsi" w:hAnsiTheme="minorHAnsi"/>
-                <w:sz w:val="28"/>
-                <w:szCs w:val="28"/>
               </w:rPr>
               <w:t>very</w:t>
             </w:r>
             <w:r>
               <w:rPr>
                 <w:rFonts w:asciiTheme="minorHAnsi" w:hAnsiTheme="minorHAnsi"/>
-                <w:sz w:val="28"/>
-                <w:szCs w:val="28"/>
-              </w:rPr>
-              <w:t xml:space="preserve"> unclear about what</w:t>
-            </w:r>
-            <w:r>
-              <w:rPr>
-                <w:rFonts w:asciiTheme="minorHAnsi" w:hAnsiTheme="minorHAnsi"/>
-                <w:sz w:val="28"/>
-                <w:szCs w:val="28"/>
-              </w:rPr>
-              <w:t xml:space="preserve"> useful contributions</w:t>
-            </w:r>
-            <w:r>
-              <w:rPr>
-                <w:rFonts w:asciiTheme="minorHAnsi" w:hAnsiTheme="minorHAnsi"/>
-                <w:sz w:val="28"/>
-                <w:szCs w:val="28"/>
-              </w:rPr>
-              <w:t xml:space="preserve"> Sid </w:t>
-            </w:r>
-            <w:proofErr w:type="gramStart"/>
-            <w:r>
-              <w:rPr>
-                <w:rFonts w:asciiTheme="minorHAnsi" w:hAnsiTheme="minorHAnsi"/>
-                <w:sz w:val="28"/>
-                <w:szCs w:val="28"/>
-              </w:rPr>
-              <w:t>actually made</w:t>
-            </w:r>
-            <w:proofErr w:type="gramEnd"/>
-            <w:r>
-              <w:rPr>
-                <w:rFonts w:asciiTheme="minorHAnsi" w:hAnsiTheme="minorHAnsi"/>
-                <w:sz w:val="28"/>
-                <w:szCs w:val="28"/>
-              </w:rPr>
-              <w:t xml:space="preserve"> in all honesty</w:t>
-            </w:r>
-            <w:r>
-              <w:rPr>
-                <w:rFonts w:asciiTheme="minorHAnsi" w:hAnsiTheme="minorHAnsi"/>
-                <w:sz w:val="28"/>
-                <w:szCs w:val="28"/>
+              </w:rPr>
+              <w:t xml:space="preserve"> un</w:t>
+            </w:r>
+            <w:r>
+              <w:rPr>
+                <w:rFonts w:asciiTheme="minorHAnsi" w:hAnsiTheme="minorHAnsi"/>
+              </w:rPr>
+              <w:t>sure</w:t>
+            </w:r>
+            <w:r>
+              <w:rPr>
+                <w:rFonts w:asciiTheme="minorHAnsi" w:hAnsiTheme="minorHAnsi"/>
+              </w:rPr>
+              <w:t xml:space="preserve"> about what</w:t>
+            </w:r>
+            <w:r>
+              <w:rPr>
+                <w:rFonts w:asciiTheme="minorHAnsi" w:hAnsiTheme="minorHAnsi"/>
+              </w:rPr>
+              <w:t xml:space="preserve"> </w:t>
+            </w:r>
+            <w:r>
+              <w:rPr>
+                <w:rFonts w:asciiTheme="minorHAnsi" w:hAnsiTheme="minorHAnsi"/>
+              </w:rPr>
+              <w:t>Sid did and didn’t do.</w:t>
+            </w:r>
+            <w:r>
+              <w:rPr>
+                <w:rFonts w:asciiTheme="minorHAnsi" w:hAnsiTheme="minorHAnsi"/>
+              </w:rPr>
+              <w:t xml:space="preserve"> Aside from what he wrote in the report (most of which needed rewriting or removing due to a lack of focus honestly) it didn’t seem like he did a lot</w:t>
+            </w:r>
+            <w:r>
+              <w:rPr>
+                <w:rFonts w:asciiTheme="minorHAnsi" w:hAnsiTheme="minorHAnsi"/>
+              </w:rPr>
+              <w:t xml:space="preserve"> on the actual quantum </w:t>
+            </w:r>
+            <w:r>
+              <w:rPr>
+                <w:rFonts w:asciiTheme="minorHAnsi" w:hAnsiTheme="minorHAnsi"/>
+              </w:rPr>
+              <w:t xml:space="preserve">simulation </w:t>
+            </w:r>
+            <w:r>
+              <w:rPr>
+                <w:rFonts w:asciiTheme="minorHAnsi" w:hAnsiTheme="minorHAnsi"/>
+              </w:rPr>
+              <w:t>project. As far as I can tell the work he did was on implementing a small scale version of RSA and classical factorisation, which whilst useful wasn’t really the aim of the project and didn’t really need to take 3-4 week</w:t>
+            </w:r>
+            <w:r>
+              <w:rPr>
+                <w:rFonts w:asciiTheme="minorHAnsi" w:hAnsiTheme="minorHAnsi"/>
+              </w:rPr>
+              <w:t>s to implement</w:t>
+            </w:r>
+            <w:r>
+              <w:rPr>
+                <w:rFonts w:asciiTheme="minorHAnsi" w:hAnsiTheme="minorHAnsi"/>
+              </w:rPr>
+              <w:t xml:space="preserve">. It’s a little unclear due to the lack of communication really. </w:t>
+            </w:r>
+            <w:r>
+              <w:rPr>
+                <w:rFonts w:asciiTheme="minorHAnsi" w:hAnsiTheme="minorHAnsi"/>
+              </w:rPr>
+              <w:t>It generally</w:t>
+            </w:r>
+            <w:r>
+              <w:rPr>
+                <w:rFonts w:asciiTheme="minorHAnsi" w:hAnsiTheme="minorHAnsi"/>
+              </w:rPr>
+              <w:t xml:space="preserve"> </w:t>
+            </w:r>
+            <w:r>
+              <w:rPr>
+                <w:rFonts w:asciiTheme="minorHAnsi" w:hAnsiTheme="minorHAnsi"/>
+              </w:rPr>
+              <w:t>seem</w:t>
+            </w:r>
+            <w:r>
+              <w:rPr>
+                <w:rFonts w:asciiTheme="minorHAnsi" w:hAnsiTheme="minorHAnsi"/>
+              </w:rPr>
+              <w:t>ed</w:t>
+            </w:r>
+            <w:r>
+              <w:rPr>
+                <w:rFonts w:asciiTheme="minorHAnsi" w:hAnsiTheme="minorHAnsi"/>
+              </w:rPr>
+              <w:t xml:space="preserve"> that he had left a lot of the Shor’s algorithm project to </w:t>
+            </w:r>
+            <w:r>
+              <w:rPr>
+                <w:rFonts w:asciiTheme="minorHAnsi" w:hAnsiTheme="minorHAnsi"/>
+              </w:rPr>
+              <w:t>Sam</w:t>
+            </w:r>
+            <w:r>
+              <w:rPr>
+                <w:rFonts w:asciiTheme="minorHAnsi" w:hAnsiTheme="minorHAnsi"/>
               </w:rPr>
               <w:t>.</w:t>
-            </w:r>
-            <w:r>
-              <w:rPr>
-                <w:rFonts w:asciiTheme="minorHAnsi" w:hAnsiTheme="minorHAnsi"/>
-                <w:sz w:val="28"/>
-                <w:szCs w:val="28"/>
-              </w:rPr>
-              <w:t xml:space="preserve"> Aside from what he wrote in the report (most of which needed rewriting or removing due to a lack of focus honestly) it didn’t seem like he did a lot</w:t>
-            </w:r>
-            <w:r>
-              <w:rPr>
-                <w:rFonts w:asciiTheme="minorHAnsi" w:hAnsiTheme="minorHAnsi"/>
-                <w:sz w:val="28"/>
-                <w:szCs w:val="28"/>
-              </w:rPr>
-              <w:t xml:space="preserve"> on the actual quantum project. As far as I can tell the work he did was on implementing a small scale version of RSA and classical factorisation, which whilst useful wasn’t really the aim of the project and didn’t really need to take 3-4 weeks to do. It’s a little unclear due to the lack of communication really. </w:t>
-            </w:r>
-            <w:r>
-              <w:rPr>
-                <w:rFonts w:asciiTheme="minorHAnsi" w:hAnsiTheme="minorHAnsi"/>
-                <w:sz w:val="28"/>
-                <w:szCs w:val="28"/>
-              </w:rPr>
-              <w:t>It generally</w:t>
-            </w:r>
-            <w:r>
-              <w:rPr>
-                <w:rFonts w:asciiTheme="minorHAnsi" w:hAnsiTheme="minorHAnsi"/>
-                <w:sz w:val="28"/>
-                <w:szCs w:val="28"/>
-              </w:rPr>
-              <w:t xml:space="preserve"> </w:t>
-            </w:r>
-            <w:r>
-              <w:rPr>
-                <w:rFonts w:asciiTheme="minorHAnsi" w:hAnsiTheme="minorHAnsi"/>
-                <w:sz w:val="28"/>
-                <w:szCs w:val="28"/>
-              </w:rPr>
-              <w:t>seem</w:t>
-            </w:r>
-            <w:r>
-              <w:rPr>
-                <w:rFonts w:asciiTheme="minorHAnsi" w:hAnsiTheme="minorHAnsi"/>
-                <w:sz w:val="28"/>
-                <w:szCs w:val="28"/>
-              </w:rPr>
-              <w:t>ed</w:t>
-            </w:r>
-            <w:r>
-              <w:rPr>
-                <w:rFonts w:asciiTheme="minorHAnsi" w:hAnsiTheme="minorHAnsi"/>
-                <w:sz w:val="28"/>
-                <w:szCs w:val="28"/>
-              </w:rPr>
-              <w:t xml:space="preserve"> that he had left a lot of the Shor’s algorithm project to Sam</w:t>
-            </w:r>
-            <w:r>
-              <w:rPr>
-                <w:rFonts w:asciiTheme="minorHAnsi" w:hAnsiTheme="minorHAnsi"/>
-                <w:sz w:val="28"/>
-                <w:szCs w:val="28"/>
-              </w:rPr>
-              <w:t xml:space="preserve"> </w:t>
-            </w:r>
-            <w:r>
-              <w:rPr>
-                <w:rFonts w:asciiTheme="minorHAnsi" w:hAnsiTheme="minorHAnsi"/>
-                <w:sz w:val="28"/>
-                <w:szCs w:val="28"/>
-              </w:rPr>
-              <w:t xml:space="preserve">(his explanation being that he was new to python. This would be understandable except for the fact Ana </w:t>
-            </w:r>
-            <w:r>
-              <w:rPr>
-                <w:rFonts w:asciiTheme="minorHAnsi" w:hAnsiTheme="minorHAnsi"/>
-                <w:i/>
-                <w:iCs/>
-                <w:sz w:val="28"/>
-                <w:szCs w:val="28"/>
-              </w:rPr>
-              <w:t>also was</w:t>
-            </w:r>
-            <w:r>
-              <w:rPr>
-                <w:rFonts w:asciiTheme="minorHAnsi" w:hAnsiTheme="minorHAnsi"/>
-                <w:sz w:val="28"/>
-                <w:szCs w:val="28"/>
-              </w:rPr>
-              <w:t xml:space="preserve"> and she still contributed massively to the project</w:t>
-            </w:r>
-            <w:r>
-              <w:rPr>
-                <w:rFonts w:asciiTheme="minorHAnsi" w:hAnsiTheme="minorHAnsi"/>
-                <w:sz w:val="28"/>
-                <w:szCs w:val="28"/>
-              </w:rPr>
-              <w:t>).</w:t>
-            </w:r>
-            <w:r>
-              <w:rPr>
-                <w:rFonts w:asciiTheme="minorHAnsi" w:hAnsiTheme="minorHAnsi"/>
-                <w:sz w:val="28"/>
-                <w:szCs w:val="28"/>
-              </w:rPr>
-              <w:t xml:space="preserve"> If he had stepped up more that disaster may have been avoided sooner</w:t>
-            </w:r>
-            <w:r>
-              <w:rPr>
-                <w:rFonts w:asciiTheme="minorHAnsi" w:hAnsiTheme="minorHAnsi"/>
-                <w:sz w:val="28"/>
-                <w:szCs w:val="28"/>
-              </w:rPr>
-              <w:t xml:space="preserve"> and more could have been achieved overall.</w:t>
             </w:r>
           </w:p>
           <w:p>
@@ -1297,106 +1199,12 @@
                 <w:szCs w:val="28"/>
               </w:rPr>
             </w:pPr>
-          </w:p>
-          <w:p>
-            <w:pPr>
-              <w:pStyle w:val="Default"/>
-              <w:rPr>
-                <w:rFonts w:asciiTheme="minorHAnsi" w:hAnsiTheme="minorHAnsi"/>
-                <w:sz w:val="28"/>
-                <w:szCs w:val="28"/>
-              </w:rPr>
-            </w:pPr>
-          </w:p>
-          <w:p>
-            <w:pPr>
-              <w:pStyle w:val="Default"/>
-              <w:rPr>
-                <w:rFonts w:asciiTheme="minorHAnsi" w:hAnsiTheme="minorHAnsi"/>
-                <w:sz w:val="28"/>
-                <w:szCs w:val="28"/>
-              </w:rPr>
-            </w:pPr>
-          </w:p>
-          <w:p>
-            <w:pPr>
-              <w:pStyle w:val="Default"/>
-              <w:rPr>
-                <w:rFonts w:asciiTheme="minorHAnsi" w:hAnsiTheme="minorHAnsi"/>
-                <w:sz w:val="28"/>
-                <w:szCs w:val="28"/>
-              </w:rPr>
-            </w:pPr>
-          </w:p>
-          <w:p>
-            <w:pPr>
-              <w:pStyle w:val="Default"/>
-              <w:rPr>
-                <w:rFonts w:asciiTheme="minorHAnsi" w:hAnsiTheme="minorHAnsi"/>
-                <w:sz w:val="28"/>
-                <w:szCs w:val="28"/>
-              </w:rPr>
-            </w:pPr>
-          </w:p>
-          <w:p>
-            <w:pPr>
-              <w:pStyle w:val="Default"/>
-              <w:rPr>
-                <w:rFonts w:asciiTheme="minorHAnsi" w:hAnsiTheme="minorHAnsi"/>
-                <w:sz w:val="28"/>
-                <w:szCs w:val="28"/>
-              </w:rPr>
-            </w:pPr>
-          </w:p>
-          <w:p>
-            <w:pPr>
-              <w:pStyle w:val="Default"/>
-              <w:rPr>
-                <w:rFonts w:asciiTheme="minorHAnsi" w:hAnsiTheme="minorHAnsi"/>
-                <w:sz w:val="28"/>
-                <w:szCs w:val="28"/>
-              </w:rPr>
-            </w:pPr>
-          </w:p>
-          <w:p>
-            <w:pPr>
-              <w:pStyle w:val="Default"/>
-              <w:rPr>
-                <w:rFonts w:asciiTheme="minorHAnsi" w:hAnsiTheme="minorHAnsi"/>
-                <w:sz w:val="28"/>
-                <w:szCs w:val="28"/>
-              </w:rPr>
-            </w:pPr>
-          </w:p>
-          <w:p>
-            <w:pPr>
-              <w:pStyle w:val="Default"/>
-              <w:rPr>
-                <w:rFonts w:asciiTheme="minorHAnsi" w:hAnsiTheme="minorHAnsi"/>
-                <w:sz w:val="28"/>
-                <w:szCs w:val="28"/>
-              </w:rPr>
-            </w:pPr>
-          </w:p>
-          <w:p>
-            <w:pPr>
-              <w:pStyle w:val="Default"/>
-              <w:rPr>
-                <w:rFonts w:asciiTheme="minorHAnsi" w:hAnsiTheme="minorHAnsi"/>
-                <w:sz w:val="28"/>
-                <w:szCs w:val="28"/>
-              </w:rPr>
-            </w:pPr>
-          </w:p>
-          <w:p>
-            <w:pPr>
-              <w:pStyle w:val="Default"/>
-              <w:rPr>
-                <w:rFonts w:asciiTheme="minorHAnsi" w:hAnsiTheme="minorHAnsi"/>
-                <w:sz w:val="28"/>
-                <w:szCs w:val="28"/>
-              </w:rPr>
-            </w:pPr>
+            <w:r>
+              <w:rPr>
+                <w:rFonts w:asciiTheme="minorHAnsi" w:hAnsiTheme="minorHAnsi"/>
+              </w:rPr>
+              <w:br/>
+            </w:r>
           </w:p>
         </w:tc>
       </w:tr>
@@ -1451,7 +1259,15 @@
           <w:szCs w:val="28"/>
         </w:rPr>
         <w:tab/>
-        <w:t>Date: ……………………….</w:t>
+        <w:t xml:space="preserve">Date: </w:t>
+      </w:r>
+      <w:r>
+        <w:rPr>
+          <w:rFonts w:asciiTheme="minorHAnsi" w:hAnsiTheme="minorHAnsi"/>
+          <w:sz w:val="28"/>
+          <w:szCs w:val="28"/>
+        </w:rPr>
+        <w:t>13/03/2023</w:t>
       </w:r>
     </w:p>
     <w:p>

</xml_diff>

<commit_message>
organised files, ran some tests, completed plagiarism statement and peer assessment (need to upload those to moodle by friday next week!). also snagged an updated backup of report
</commit_message>
<xml_diff>
--- a/379-PeerAssessment.docx
+++ b/379-PeerAssessment.docx
@@ -209,10 +209,29 @@
         <w:pStyle w:val="Default"/>
         <w:rPr>
           <w:rFonts w:asciiTheme="minorHAnsi" w:hAnsiTheme="minorHAnsi"/>
-          <w:sz w:val="28"/>
-          <w:szCs w:val="28"/>
-        </w:rPr>
-      </w:pPr>
+          <w:b/>
+          <w:sz w:val="28"/>
+          <w:szCs w:val="28"/>
+        </w:rPr>
+      </w:pPr>
+      <w:r>
+        <w:rPr>
+          <w:rFonts w:asciiTheme="minorHAnsi" w:hAnsiTheme="minorHAnsi"/>
+          <w:b/>
+          <w:sz w:val="28"/>
+          <w:szCs w:val="28"/>
+        </w:rPr>
+        <w:t>Group Name:</w:t>
+      </w:r>
+      <w:r>
+        <w:rPr>
+          <w:rFonts w:asciiTheme="minorHAnsi" w:hAnsiTheme="minorHAnsi"/>
+          <w:b/>
+          <w:sz w:val="28"/>
+          <w:szCs w:val="28"/>
+        </w:rPr>
+        <w:t xml:space="preserve"> Group 3 (Quantum Computing B)</w:t>
+      </w:r>
     </w:p>
     <w:p>
       <w:pPr>
@@ -231,7 +250,7 @@
           <w:sz w:val="28"/>
           <w:szCs w:val="28"/>
         </w:rPr>
-        <w:t>Group Name:</w:t>
+        <w:t>Student Name:</w:t>
       </w:r>
       <w:r>
         <w:rPr>
@@ -240,7 +259,7 @@
           <w:sz w:val="28"/>
           <w:szCs w:val="28"/>
         </w:rPr>
-        <w:t xml:space="preserve"> Group 3 (Quantum Computing B)</w:t>
+        <w:t xml:space="preserve"> Willow Sparks</w:t>
       </w:r>
     </w:p>
     <w:p>
@@ -248,7 +267,6 @@
         <w:pStyle w:val="Default"/>
         <w:rPr>
           <w:rFonts w:asciiTheme="minorHAnsi" w:hAnsiTheme="minorHAnsi"/>
-          <w:b/>
           <w:sz w:val="28"/>
           <w:szCs w:val="28"/>
         </w:rPr>
@@ -259,28 +277,49 @@
         <w:pStyle w:val="Default"/>
         <w:rPr>
           <w:rFonts w:asciiTheme="minorHAnsi" w:hAnsiTheme="minorHAnsi"/>
-          <w:b/>
-          <w:sz w:val="28"/>
-          <w:szCs w:val="28"/>
-        </w:rPr>
-      </w:pPr>
-      <w:r>
-        <w:rPr>
-          <w:rFonts w:asciiTheme="minorHAnsi" w:hAnsiTheme="minorHAnsi"/>
-          <w:b/>
-          <w:sz w:val="28"/>
-          <w:szCs w:val="28"/>
-        </w:rPr>
-        <w:t>Student Name:</w:t>
-      </w:r>
-      <w:r>
-        <w:rPr>
-          <w:rFonts w:asciiTheme="minorHAnsi" w:hAnsiTheme="minorHAnsi"/>
-          <w:b/>
-          <w:sz w:val="28"/>
-          <w:szCs w:val="28"/>
-        </w:rPr>
-        <w:t xml:space="preserve"> Willow Sparks</w:t>
+          <w:sz w:val="28"/>
+          <w:szCs w:val="28"/>
+        </w:rPr>
+      </w:pPr>
+      <w:r>
+        <w:rPr>
+          <w:rFonts w:asciiTheme="minorHAnsi" w:hAnsiTheme="minorHAnsi"/>
+          <w:sz w:val="28"/>
+          <w:szCs w:val="28"/>
+        </w:rPr>
+        <w:t xml:space="preserve">Each student </w:t>
+      </w:r>
+      <w:r>
+        <w:rPr>
+          <w:rFonts w:asciiTheme="minorHAnsi" w:hAnsiTheme="minorHAnsi"/>
+          <w:sz w:val="28"/>
+          <w:szCs w:val="28"/>
+        </w:rPr>
+        <w:t>must</w:t>
+      </w:r>
+      <w:r>
+        <w:rPr>
+          <w:rFonts w:asciiTheme="minorHAnsi" w:hAnsiTheme="minorHAnsi"/>
+          <w:sz w:val="28"/>
+          <w:szCs w:val="28"/>
+        </w:rPr>
+        <w:t xml:space="preserve"> allocat</w:t>
+      </w:r>
+      <w:r>
+        <w:rPr>
+          <w:rFonts w:asciiTheme="minorHAnsi" w:hAnsiTheme="minorHAnsi"/>
+          <w:sz w:val="28"/>
+          <w:szCs w:val="28"/>
+        </w:rPr>
+        <w:t>e</w:t>
+      </w:r>
+      <w:r>
+        <w:rPr>
+          <w:rFonts w:asciiTheme="minorHAnsi" w:hAnsiTheme="minorHAnsi"/>
+          <w:sz w:val="28"/>
+          <w:szCs w:val="28"/>
+        </w:rPr>
+        <w:t xml:space="preserve"> every other student a mark between -6 and 6. </w:t>
       </w:r>
     </w:p>
     <w:p>
@@ -292,6 +331,30 @@
           <w:szCs w:val="28"/>
         </w:rPr>
       </w:pPr>
+      <w:r>
+        <w:rPr>
+          <w:rFonts w:asciiTheme="minorHAnsi" w:hAnsiTheme="minorHAnsi"/>
+          <w:sz w:val="28"/>
+          <w:szCs w:val="28"/>
+        </w:rPr>
+        <w:t>One mark corresponds</w:t>
+      </w:r>
+      <w:r>
+        <w:rPr>
+          <w:rFonts w:asciiTheme="minorHAnsi" w:hAnsiTheme="minorHAnsi"/>
+          <w:sz w:val="28"/>
+          <w:szCs w:val="28"/>
+        </w:rPr>
+        <w:t xml:space="preserve"> </w:t>
+      </w:r>
+      <w:r>
+        <w:rPr>
+          <w:rFonts w:asciiTheme="minorHAnsi" w:hAnsiTheme="minorHAnsi"/>
+          <w:sz w:val="28"/>
+          <w:szCs w:val="28"/>
+        </w:rPr>
+        <w:t xml:space="preserve">to one sub-letter grade. </w:t>
+      </w:r>
     </w:p>
     <w:p>
       <w:pPr>
@@ -308,90 +371,6 @@
           <w:sz w:val="28"/>
           <w:szCs w:val="28"/>
         </w:rPr>
-        <w:t xml:space="preserve">Each student </w:t>
-      </w:r>
-      <w:r>
-        <w:rPr>
-          <w:rFonts w:asciiTheme="minorHAnsi" w:hAnsiTheme="minorHAnsi"/>
-          <w:sz w:val="28"/>
-          <w:szCs w:val="28"/>
-        </w:rPr>
-        <w:t>must</w:t>
-      </w:r>
-      <w:r>
-        <w:rPr>
-          <w:rFonts w:asciiTheme="minorHAnsi" w:hAnsiTheme="minorHAnsi"/>
-          <w:sz w:val="28"/>
-          <w:szCs w:val="28"/>
-        </w:rPr>
-        <w:t xml:space="preserve"> allocat</w:t>
-      </w:r>
-      <w:r>
-        <w:rPr>
-          <w:rFonts w:asciiTheme="minorHAnsi" w:hAnsiTheme="minorHAnsi"/>
-          <w:sz w:val="28"/>
-          <w:szCs w:val="28"/>
-        </w:rPr>
-        <w:t>e</w:t>
-      </w:r>
-      <w:r>
-        <w:rPr>
-          <w:rFonts w:asciiTheme="minorHAnsi" w:hAnsiTheme="minorHAnsi"/>
-          <w:sz w:val="28"/>
-          <w:szCs w:val="28"/>
-        </w:rPr>
-        <w:t xml:space="preserve"> every other student a mark between -6 and 6. </w:t>
-      </w:r>
-    </w:p>
-    <w:p>
-      <w:pPr>
-        <w:pStyle w:val="Default"/>
-        <w:rPr>
-          <w:rFonts w:asciiTheme="minorHAnsi" w:hAnsiTheme="minorHAnsi"/>
-          <w:sz w:val="28"/>
-          <w:szCs w:val="28"/>
-        </w:rPr>
-      </w:pPr>
-      <w:r>
-        <w:rPr>
-          <w:rFonts w:asciiTheme="minorHAnsi" w:hAnsiTheme="minorHAnsi"/>
-          <w:sz w:val="28"/>
-          <w:szCs w:val="28"/>
-        </w:rPr>
-        <w:t>One mark corresponds</w:t>
-      </w:r>
-      <w:r>
-        <w:rPr>
-          <w:rFonts w:asciiTheme="minorHAnsi" w:hAnsiTheme="minorHAnsi"/>
-          <w:sz w:val="28"/>
-          <w:szCs w:val="28"/>
-        </w:rPr>
-        <w:t xml:space="preserve"> </w:t>
-      </w:r>
-      <w:r>
-        <w:rPr>
-          <w:rFonts w:asciiTheme="minorHAnsi" w:hAnsiTheme="minorHAnsi"/>
-          <w:sz w:val="28"/>
-          <w:szCs w:val="28"/>
-        </w:rPr>
-        <w:t xml:space="preserve">to one sub-letter grade. </w:t>
-      </w:r>
-    </w:p>
-    <w:p>
-      <w:pPr>
-        <w:pStyle w:val="Default"/>
-        <w:rPr>
-          <w:rFonts w:asciiTheme="minorHAnsi" w:hAnsiTheme="minorHAnsi"/>
-          <w:sz w:val="28"/>
-          <w:szCs w:val="28"/>
-        </w:rPr>
-      </w:pPr>
-      <w:r>
-        <w:rPr>
-          <w:rFonts w:asciiTheme="minorHAnsi" w:hAnsiTheme="minorHAnsi"/>
-          <w:sz w:val="28"/>
-          <w:szCs w:val="28"/>
-        </w:rPr>
         <w:t xml:space="preserve">You </w:t>
       </w:r>
       <w:r>
@@ -418,31 +397,24 @@
         </w:rPr>
         <w:t xml:space="preserve"> a grade.</w:t>
       </w:r>
-    </w:p>
-    <w:p>
-      <w:pPr>
-        <w:pStyle w:val="Default"/>
-        <w:rPr>
-          <w:rFonts w:asciiTheme="minorHAnsi" w:hAnsiTheme="minorHAnsi"/>
-          <w:sz w:val="28"/>
-          <w:szCs w:val="28"/>
-        </w:rPr>
-      </w:pPr>
     </w:p>
     <w:tbl>
       <w:tblPr>
         <w:tblStyle w:val="TableGrid"/>
-        <w:tblW w:w="0" w:type="auto"/>
+        <w:tblW w:w="9058" w:type="dxa"/>
         <w:tblLook w:val="04A0" w:firstRow="1" w:lastRow="0" w:firstColumn="1" w:lastColumn="0" w:noHBand="0" w:noVBand="1"/>
       </w:tblPr>
       <w:tblGrid>
-        <w:gridCol w:w="4508"/>
-        <w:gridCol w:w="4508"/>
+        <w:gridCol w:w="4529"/>
+        <w:gridCol w:w="4529"/>
       </w:tblGrid>
       <w:tr>
+        <w:trPr>
+          <w:trHeight w:val="280"/>
+        </w:trPr>
         <w:tc>
           <w:tcPr>
-            <w:tcW w:w="4508" w:type="dxa"/>
+            <w:tcW w:w="4529" w:type="dxa"/>
           </w:tcPr>
           <w:p>
             <w:pPr>
@@ -465,7 +437,7 @@
         </w:tc>
         <w:tc>
           <w:tcPr>
-            <w:tcW w:w="4508" w:type="dxa"/>
+            <w:tcW w:w="4529" w:type="dxa"/>
           </w:tcPr>
           <w:p>
             <w:pPr>
@@ -482,15 +454,36 @@
                 <w:sz w:val="28"/>
                 <w:szCs w:val="28"/>
               </w:rPr>
-              <w:t>Score ( between -6  and +6 )</w:t>
+              <w:t>Score (between -</w:t>
+            </w:r>
+            <w:proofErr w:type="gramStart"/>
+            <w:r>
+              <w:rPr>
+                <w:rFonts w:asciiTheme="minorHAnsi" w:hAnsiTheme="minorHAnsi"/>
+                <w:sz w:val="28"/>
+                <w:szCs w:val="28"/>
+              </w:rPr>
+              <w:t>6  and</w:t>
+            </w:r>
+            <w:proofErr w:type="gramEnd"/>
+            <w:r>
+              <w:rPr>
+                <w:rFonts w:asciiTheme="minorHAnsi" w:hAnsiTheme="minorHAnsi"/>
+                <w:sz w:val="28"/>
+                <w:szCs w:val="28"/>
+              </w:rPr>
+              <w:t xml:space="preserve"> +6)</w:t>
             </w:r>
           </w:p>
         </w:tc>
       </w:tr>
       <w:tr>
+        <w:trPr>
+          <w:trHeight w:val="280"/>
+        </w:trPr>
         <w:tc>
           <w:tcPr>
-            <w:tcW w:w="4508" w:type="dxa"/>
+            <w:tcW w:w="4529" w:type="dxa"/>
           </w:tcPr>
           <w:p>
             <w:pPr>
@@ -507,13 +500,23 @@
                 <w:sz w:val="28"/>
                 <w:szCs w:val="28"/>
               </w:rPr>
-              <w:t>Ana Villarubia</w:t>
-            </w:r>
+              <w:t xml:space="preserve">Ana </w:t>
+            </w:r>
+            <w:proofErr w:type="spellStart"/>
+            <w:r>
+              <w:rPr>
+                <w:rFonts w:asciiTheme="minorHAnsi" w:hAnsiTheme="minorHAnsi"/>
+                <w:sz w:val="28"/>
+                <w:szCs w:val="28"/>
+              </w:rPr>
+              <w:t>Villarubia</w:t>
+            </w:r>
+            <w:proofErr w:type="spellEnd"/>
           </w:p>
         </w:tc>
         <w:tc>
           <w:tcPr>
-            <w:tcW w:w="4508" w:type="dxa"/>
+            <w:tcW w:w="4529" w:type="dxa"/>
           </w:tcPr>
           <w:p>
             <w:pPr>
@@ -536,9 +539,12 @@
         </w:tc>
       </w:tr>
       <w:tr>
+        <w:trPr>
+          <w:trHeight w:val="280"/>
+        </w:trPr>
         <w:tc>
           <w:tcPr>
-            <w:tcW w:w="4508" w:type="dxa"/>
+            <w:tcW w:w="4529" w:type="dxa"/>
           </w:tcPr>
           <w:p>
             <w:pPr>
@@ -561,7 +567,7 @@
         </w:tc>
         <w:tc>
           <w:tcPr>
-            <w:tcW w:w="4508" w:type="dxa"/>
+            <w:tcW w:w="4529" w:type="dxa"/>
           </w:tcPr>
           <w:p>
             <w:pPr>
@@ -578,15 +584,18 @@
                 <w:sz w:val="28"/>
                 <w:szCs w:val="28"/>
               </w:rPr>
-              <w:t>2</w:t>
+              <w:t>3</w:t>
             </w:r>
           </w:p>
         </w:tc>
       </w:tr>
       <w:tr>
+        <w:trPr>
+          <w:trHeight w:val="280"/>
+        </w:trPr>
         <w:tc>
           <w:tcPr>
-            <w:tcW w:w="4508" w:type="dxa"/>
+            <w:tcW w:w="4529" w:type="dxa"/>
           </w:tcPr>
           <w:p>
             <w:pPr>
@@ -609,7 +618,7 @@
         </w:tc>
         <w:tc>
           <w:tcPr>
-            <w:tcW w:w="4508" w:type="dxa"/>
+            <w:tcW w:w="4529" w:type="dxa"/>
           </w:tcPr>
           <w:p>
             <w:pPr>
@@ -626,23 +635,18 @@
                 <w:sz w:val="28"/>
                 <w:szCs w:val="28"/>
               </w:rPr>
-              <w:t>-</w:t>
-            </w:r>
-            <w:r>
-              <w:rPr>
-                <w:rFonts w:asciiTheme="minorHAnsi" w:hAnsiTheme="minorHAnsi"/>
-                <w:sz w:val="28"/>
-                <w:szCs w:val="28"/>
-              </w:rPr>
-              <w:t>1</w:t>
+              <w:t>0</w:t>
             </w:r>
           </w:p>
         </w:tc>
       </w:tr>
       <w:tr>
+        <w:trPr>
+          <w:trHeight w:val="280"/>
+        </w:trPr>
         <w:tc>
           <w:tcPr>
-            <w:tcW w:w="4508" w:type="dxa"/>
+            <w:tcW w:w="4529" w:type="dxa"/>
           </w:tcPr>
           <w:p>
             <w:pPr>
@@ -657,71 +661,7 @@
         </w:tc>
         <w:tc>
           <w:tcPr>
-            <w:tcW w:w="4508" w:type="dxa"/>
-          </w:tcPr>
-          <w:p>
-            <w:pPr>
-              <w:pStyle w:val="Default"/>
-              <w:rPr>
-                <w:rFonts w:asciiTheme="minorHAnsi" w:hAnsiTheme="minorHAnsi"/>
-                <w:sz w:val="28"/>
-                <w:szCs w:val="28"/>
-              </w:rPr>
-            </w:pPr>
-          </w:p>
-        </w:tc>
-      </w:tr>
-      <w:tr>
-        <w:tc>
-          <w:tcPr>
-            <w:tcW w:w="4508" w:type="dxa"/>
-          </w:tcPr>
-          <w:p>
-            <w:pPr>
-              <w:pStyle w:val="Default"/>
-              <w:rPr>
-                <w:rFonts w:asciiTheme="minorHAnsi" w:hAnsiTheme="minorHAnsi"/>
-                <w:sz w:val="28"/>
-                <w:szCs w:val="28"/>
-              </w:rPr>
-            </w:pPr>
-          </w:p>
-        </w:tc>
-        <w:tc>
-          <w:tcPr>
-            <w:tcW w:w="4508" w:type="dxa"/>
-          </w:tcPr>
-          <w:p>
-            <w:pPr>
-              <w:pStyle w:val="Default"/>
-              <w:rPr>
-                <w:rFonts w:asciiTheme="minorHAnsi" w:hAnsiTheme="minorHAnsi"/>
-                <w:sz w:val="28"/>
-                <w:szCs w:val="28"/>
-              </w:rPr>
-            </w:pPr>
-          </w:p>
-        </w:tc>
-      </w:tr>
-      <w:tr>
-        <w:tc>
-          <w:tcPr>
-            <w:tcW w:w="4508" w:type="dxa"/>
-          </w:tcPr>
-          <w:p>
-            <w:pPr>
-              <w:pStyle w:val="Default"/>
-              <w:rPr>
-                <w:rFonts w:asciiTheme="minorHAnsi" w:hAnsiTheme="minorHAnsi"/>
-                <w:sz w:val="28"/>
-                <w:szCs w:val="28"/>
-              </w:rPr>
-            </w:pPr>
-          </w:p>
-        </w:tc>
-        <w:tc>
-          <w:tcPr>
-            <w:tcW w:w="4508" w:type="dxa"/>
+            <w:tcW w:w="4529" w:type="dxa"/>
           </w:tcPr>
           <w:p>
             <w:pPr>
@@ -745,16 +685,14 @@
           <w:szCs w:val="28"/>
         </w:rPr>
       </w:pPr>
-    </w:p>
-    <w:p>
-      <w:pPr>
-        <w:pStyle w:val="Default"/>
-        <w:rPr>
-          <w:rFonts w:asciiTheme="minorHAnsi" w:hAnsiTheme="minorHAnsi"/>
-          <w:sz w:val="28"/>
-          <w:szCs w:val="28"/>
-        </w:rPr>
-      </w:pPr>
+      <w:r>
+        <w:rPr>
+          <w:rFonts w:asciiTheme="minorHAnsi" w:hAnsiTheme="minorHAnsi"/>
+          <w:sz w:val="28"/>
+          <w:szCs w:val="28"/>
+        </w:rPr>
+        <w:br/>
+      </w:r>
       <w:r>
         <w:rPr>
           <w:rFonts w:asciiTheme="minorHAnsi" w:hAnsiTheme="minorHAnsi"/>
@@ -803,47 +741,140 @@
         </w:rPr>
         <w:t>.</w:t>
       </w:r>
-    </w:p>
-    <w:p>
-      <w:pPr>
-        <w:pStyle w:val="Default"/>
-        <w:rPr>
-          <w:rFonts w:asciiTheme="minorHAnsi" w:hAnsiTheme="minorHAnsi"/>
-          <w:sz w:val="28"/>
-          <w:szCs w:val="28"/>
-        </w:rPr>
-      </w:pPr>
     </w:p>
     <w:tbl>
       <w:tblPr>
         <w:tblStyle w:val="TableGrid"/>
-        <w:tblW w:w="0" w:type="auto"/>
+        <w:tblW w:w="9093" w:type="dxa"/>
         <w:tblLook w:val="04A0" w:firstRow="1" w:lastRow="0" w:firstColumn="1" w:lastColumn="0" w:noHBand="0" w:noVBand="1"/>
       </w:tblPr>
       <w:tblGrid>
-        <w:gridCol w:w="9016"/>
+        <w:gridCol w:w="9093"/>
       </w:tblGrid>
       <w:tr>
+        <w:trPr>
+          <w:trHeight w:val="6196"/>
+        </w:trPr>
         <w:tc>
           <w:tcPr>
-            <w:tcW w:w="9016" w:type="dxa"/>
+            <w:tcW w:w="9093" w:type="dxa"/>
           </w:tcPr>
           <w:p>
             <w:pPr>
               <w:pStyle w:val="Default"/>
-              <w:rPr>
-                <w:rFonts w:asciiTheme="minorHAnsi" w:hAnsiTheme="minorHAnsi"/>
-                <w:sz w:val="28"/>
-                <w:szCs w:val="28"/>
+              <w:numPr>
+                <w:ilvl w:val="0"/>
+                <w:numId w:val="1"/>
+              </w:numPr>
+              <w:rPr>
+                <w:rFonts w:asciiTheme="minorHAnsi" w:hAnsiTheme="minorHAnsi"/>
               </w:rPr>
             </w:pPr>
             <w:r>
               <w:rPr>
                 <w:rFonts w:asciiTheme="minorHAnsi" w:hAnsiTheme="minorHAnsi"/>
-                <w:sz w:val="28"/>
-                <w:szCs w:val="28"/>
-              </w:rPr>
-              <w:t xml:space="preserve"> </w:t>
+              </w:rPr>
+              <w:t xml:space="preserve">Ana: Was incredibly helpful and hardworking throughout the project. </w:t>
+            </w:r>
+            <w:r>
+              <w:rPr>
+                <w:rFonts w:asciiTheme="minorHAnsi" w:hAnsiTheme="minorHAnsi"/>
+              </w:rPr>
+              <w:t xml:space="preserve">Always </w:t>
+            </w:r>
+            <w:r>
+              <w:rPr>
+                <w:rFonts w:asciiTheme="minorHAnsi" w:hAnsiTheme="minorHAnsi"/>
+              </w:rPr>
+              <w:t xml:space="preserve">kept in clear </w:t>
+            </w:r>
+            <w:r>
+              <w:rPr>
+                <w:rFonts w:asciiTheme="minorHAnsi" w:hAnsiTheme="minorHAnsi"/>
+              </w:rPr>
+              <w:t>communicat</w:t>
+            </w:r>
+            <w:r>
+              <w:rPr>
+                <w:rFonts w:asciiTheme="minorHAnsi" w:hAnsiTheme="minorHAnsi"/>
+              </w:rPr>
+              <w:t>ion with the group</w:t>
+            </w:r>
+            <w:r>
+              <w:rPr>
+                <w:rFonts w:asciiTheme="minorHAnsi" w:hAnsiTheme="minorHAnsi"/>
+              </w:rPr>
+              <w:t xml:space="preserve">, took a lot of initiative on the report, found </w:t>
+            </w:r>
+            <w:r>
+              <w:rPr>
+                <w:rFonts w:asciiTheme="minorHAnsi" w:hAnsiTheme="minorHAnsi"/>
+              </w:rPr>
+              <w:t>useful</w:t>
+            </w:r>
+            <w:r>
+              <w:rPr>
+                <w:rFonts w:asciiTheme="minorHAnsi" w:hAnsiTheme="minorHAnsi"/>
+              </w:rPr>
+              <w:t xml:space="preserve"> resources such as </w:t>
+            </w:r>
+            <w:proofErr w:type="spellStart"/>
+            <w:r>
+              <w:rPr>
+                <w:rFonts w:asciiTheme="minorHAnsi" w:hAnsiTheme="minorHAnsi"/>
+              </w:rPr>
+              <w:t>qiskit</w:t>
+            </w:r>
+            <w:proofErr w:type="spellEnd"/>
+            <w:r>
+              <w:rPr>
+                <w:rFonts w:asciiTheme="minorHAnsi" w:hAnsiTheme="minorHAnsi"/>
+              </w:rPr>
+              <w:t xml:space="preserve">, implemented Grover search in </w:t>
+            </w:r>
+            <w:proofErr w:type="spellStart"/>
+            <w:r>
+              <w:rPr>
+                <w:rFonts w:asciiTheme="minorHAnsi" w:hAnsiTheme="minorHAnsi"/>
+              </w:rPr>
+              <w:t>qiskit</w:t>
+            </w:r>
+            <w:proofErr w:type="spellEnd"/>
+            <w:r>
+              <w:rPr>
+                <w:rFonts w:asciiTheme="minorHAnsi" w:hAnsiTheme="minorHAnsi"/>
+              </w:rPr>
+              <w:t xml:space="preserve"> which could then run on a real quantum computer (although due to difficulties with the IBM quantum experience</w:t>
+            </w:r>
+            <w:r>
+              <w:rPr>
+                <w:rFonts w:asciiTheme="minorHAnsi" w:hAnsiTheme="minorHAnsi"/>
+              </w:rPr>
+              <w:t xml:space="preserve"> service</w:t>
+            </w:r>
+            <w:r>
+              <w:rPr>
+                <w:rFonts w:asciiTheme="minorHAnsi" w:hAnsiTheme="minorHAnsi"/>
+              </w:rPr>
+              <w:t xml:space="preserve"> this had to be dropped)</w:t>
+            </w:r>
+            <w:r>
+              <w:rPr>
+                <w:rFonts w:asciiTheme="minorHAnsi" w:hAnsiTheme="minorHAnsi"/>
+              </w:rPr>
+              <w:t xml:space="preserve">, generally helped maintain project organisation </w:t>
+            </w:r>
+            <w:r>
+              <w:rPr>
+                <w:rFonts w:asciiTheme="minorHAnsi" w:hAnsiTheme="minorHAnsi"/>
+              </w:rPr>
+              <w:t>and overall contributed massively.</w:t>
+            </w:r>
+            <w:r>
+              <w:rPr>
+                <w:rFonts w:asciiTheme="minorHAnsi" w:hAnsiTheme="minorHAnsi"/>
+              </w:rPr>
+              <w:br/>
             </w:r>
           </w:p>
           <w:p>
@@ -861,44 +892,223 @@
               <w:rPr>
                 <w:rFonts w:asciiTheme="minorHAnsi" w:hAnsiTheme="minorHAnsi"/>
               </w:rPr>
-              <w:t>Ana: Was incredibly helpful and hardworking throughout the project. Communicated clearly and effectively at all times</w:t>
-            </w:r>
-            <w:r>
-              <w:rPr>
-                <w:rFonts w:asciiTheme="minorHAnsi" w:hAnsiTheme="minorHAnsi"/>
-              </w:rPr>
-              <w:t>, took a lot of initiative on the report, found really useful resources such as qiskit</w:t>
-            </w:r>
-            <w:r>
-              <w:rPr>
-                <w:rFonts w:asciiTheme="minorHAnsi" w:hAnsiTheme="minorHAnsi"/>
-              </w:rPr>
-              <w:t xml:space="preserve">, actually implemented Grover search in qiskit </w:t>
-            </w:r>
-            <w:r>
-              <w:rPr>
-                <w:rFonts w:asciiTheme="minorHAnsi" w:hAnsiTheme="minorHAnsi"/>
-                <w:u w:val="single"/>
-              </w:rPr>
-              <w:t>which could then run on a real quantum computer</w:t>
-            </w:r>
-            <w:r>
-              <w:rPr>
-                <w:rFonts w:asciiTheme="minorHAnsi" w:hAnsiTheme="minorHAnsi"/>
-              </w:rPr>
-              <w:t xml:space="preserve"> (although due to difficulties with the IBM quantum experience</w:t>
-            </w:r>
-            <w:r>
-              <w:rPr>
-                <w:rFonts w:asciiTheme="minorHAnsi" w:hAnsiTheme="minorHAnsi"/>
-              </w:rPr>
-              <w:t xml:space="preserve"> service</w:t>
-            </w:r>
-            <w:r>
-              <w:rPr>
-                <w:rFonts w:asciiTheme="minorHAnsi" w:hAnsiTheme="minorHAnsi"/>
-              </w:rPr>
-              <w:t xml:space="preserve"> this had to be dropped) and overall contributed massively (even despite being quite new to python).</w:t>
+              <w:t xml:space="preserve">Sam: </w:t>
+            </w:r>
+            <w:r>
+              <w:rPr>
+                <w:rFonts w:asciiTheme="minorHAnsi" w:hAnsiTheme="minorHAnsi"/>
+              </w:rPr>
+              <w:t>Was generally</w:t>
+            </w:r>
+            <w:r>
+              <w:rPr>
+                <w:rFonts w:asciiTheme="minorHAnsi" w:hAnsiTheme="minorHAnsi"/>
+              </w:rPr>
+              <w:t xml:space="preserve"> quite organised and</w:t>
+            </w:r>
+            <w:r>
+              <w:rPr>
+                <w:rFonts w:asciiTheme="minorHAnsi" w:hAnsiTheme="minorHAnsi"/>
+              </w:rPr>
+              <w:t xml:space="preserve"> initially</w:t>
+            </w:r>
+            <w:r>
+              <w:rPr>
+                <w:rFonts w:asciiTheme="minorHAnsi" w:hAnsiTheme="minorHAnsi"/>
+              </w:rPr>
+              <w:t xml:space="preserve"> took on a lot of work for the Shor’s project</w:t>
+            </w:r>
+            <w:r>
+              <w:rPr>
+                <w:rFonts w:asciiTheme="minorHAnsi" w:hAnsiTheme="minorHAnsi"/>
+              </w:rPr>
+              <w:t>, a</w:t>
+            </w:r>
+            <w:r>
+              <w:rPr>
+                <w:rFonts w:asciiTheme="minorHAnsi" w:hAnsiTheme="minorHAnsi"/>
+              </w:rPr>
+              <w:t>s well as doing a lot of work for our initial presentation and project proposal</w:t>
+            </w:r>
+            <w:r>
+              <w:rPr>
+                <w:rFonts w:asciiTheme="minorHAnsi" w:hAnsiTheme="minorHAnsi"/>
+              </w:rPr>
+              <w:t>.</w:t>
+            </w:r>
+            <w:r>
+              <w:rPr>
+                <w:rFonts w:asciiTheme="minorHAnsi" w:hAnsiTheme="minorHAnsi"/>
+              </w:rPr>
+              <w:t xml:space="preserve"> </w:t>
+            </w:r>
+            <w:r>
+              <w:rPr>
+                <w:rFonts w:asciiTheme="minorHAnsi" w:hAnsiTheme="minorHAnsi"/>
+              </w:rPr>
+              <w:t>However, it turned</w:t>
+            </w:r>
+            <w:r>
+              <w:rPr>
+                <w:rFonts w:asciiTheme="minorHAnsi" w:hAnsiTheme="minorHAnsi"/>
+              </w:rPr>
+              <w:t xml:space="preserve"> out</w:t>
+            </w:r>
+            <w:r>
+              <w:rPr>
+                <w:rFonts w:asciiTheme="minorHAnsi" w:hAnsiTheme="minorHAnsi"/>
+              </w:rPr>
+              <w:t xml:space="preserve"> </w:t>
+            </w:r>
+            <w:r>
+              <w:rPr>
+                <w:rFonts w:asciiTheme="minorHAnsi" w:hAnsiTheme="minorHAnsi"/>
+              </w:rPr>
+              <w:t xml:space="preserve">his implementation of Shor’s algorithm was incorrect due to misconceptions </w:t>
+            </w:r>
+            <w:r>
+              <w:rPr>
+                <w:rFonts w:asciiTheme="minorHAnsi" w:hAnsiTheme="minorHAnsi"/>
+              </w:rPr>
+              <w:t xml:space="preserve">and we </w:t>
+            </w:r>
+            <w:r>
+              <w:rPr>
+                <w:rFonts w:asciiTheme="minorHAnsi" w:hAnsiTheme="minorHAnsi"/>
+              </w:rPr>
+              <w:t>were</w:t>
+            </w:r>
+            <w:r>
+              <w:rPr>
+                <w:rFonts w:asciiTheme="minorHAnsi" w:hAnsiTheme="minorHAnsi"/>
+              </w:rPr>
+              <w:t xml:space="preserve"> unaware of this for </w:t>
+            </w:r>
+            <w:r>
+              <w:rPr>
+                <w:rFonts w:asciiTheme="minorHAnsi" w:hAnsiTheme="minorHAnsi"/>
+              </w:rPr>
+              <w:t xml:space="preserve">a long time </w:t>
+            </w:r>
+            <w:r>
+              <w:rPr>
+                <w:rFonts w:asciiTheme="minorHAnsi" w:hAnsiTheme="minorHAnsi"/>
+              </w:rPr>
+              <w:t xml:space="preserve">due to </w:t>
+            </w:r>
+            <w:r>
+              <w:rPr>
+                <w:rFonts w:asciiTheme="minorHAnsi" w:hAnsiTheme="minorHAnsi"/>
+              </w:rPr>
+              <w:t>a</w:t>
+            </w:r>
+            <w:r>
+              <w:rPr>
+                <w:rFonts w:asciiTheme="minorHAnsi" w:hAnsiTheme="minorHAnsi"/>
+              </w:rPr>
+              <w:t xml:space="preserve"> </w:t>
+            </w:r>
+            <w:r>
+              <w:rPr>
+                <w:rFonts w:asciiTheme="minorHAnsi" w:hAnsiTheme="minorHAnsi"/>
+              </w:rPr>
+              <w:t>lack of communication</w:t>
+            </w:r>
+            <w:r>
+              <w:rPr>
+                <w:rFonts w:asciiTheme="minorHAnsi" w:hAnsiTheme="minorHAnsi"/>
+              </w:rPr>
+              <w:t xml:space="preserve"> on that area of the project</w:t>
+            </w:r>
+            <w:r>
+              <w:rPr>
+                <w:rFonts w:asciiTheme="minorHAnsi" w:hAnsiTheme="minorHAnsi"/>
+              </w:rPr>
+              <w:t xml:space="preserve">. </w:t>
+            </w:r>
+            <w:r>
+              <w:rPr>
+                <w:rFonts w:asciiTheme="minorHAnsi" w:hAnsiTheme="minorHAnsi"/>
+              </w:rPr>
+              <w:t xml:space="preserve">This </w:t>
+            </w:r>
+            <w:r>
+              <w:rPr>
+                <w:rFonts w:asciiTheme="minorHAnsi" w:hAnsiTheme="minorHAnsi"/>
+              </w:rPr>
+              <w:t xml:space="preserve">nearly </w:t>
+            </w:r>
+            <w:r>
+              <w:rPr>
+                <w:rFonts w:asciiTheme="minorHAnsi" w:hAnsiTheme="minorHAnsi"/>
+              </w:rPr>
+              <w:t>set us back</w:t>
+            </w:r>
+            <w:r>
+              <w:rPr>
+                <w:rFonts w:asciiTheme="minorHAnsi" w:hAnsiTheme="minorHAnsi"/>
+              </w:rPr>
+              <w:t xml:space="preserve"> </w:t>
+            </w:r>
+            <w:r>
+              <w:rPr>
+                <w:rFonts w:asciiTheme="minorHAnsi" w:hAnsiTheme="minorHAnsi"/>
+              </w:rPr>
+              <w:t>massively</w:t>
+            </w:r>
+            <w:r>
+              <w:rPr>
+                <w:rFonts w:asciiTheme="minorHAnsi" w:hAnsiTheme="minorHAnsi"/>
+              </w:rPr>
+              <w:t xml:space="preserve">. </w:t>
+            </w:r>
+            <w:r>
+              <w:rPr>
+                <w:rFonts w:asciiTheme="minorHAnsi" w:hAnsiTheme="minorHAnsi"/>
+              </w:rPr>
+              <w:t xml:space="preserve">However, </w:t>
+            </w:r>
+            <w:r>
+              <w:rPr>
+                <w:rFonts w:asciiTheme="minorHAnsi" w:hAnsiTheme="minorHAnsi"/>
+              </w:rPr>
+              <w:t xml:space="preserve">despite </w:t>
+            </w:r>
+            <w:r>
+              <w:rPr>
+                <w:rFonts w:asciiTheme="minorHAnsi" w:hAnsiTheme="minorHAnsi"/>
+              </w:rPr>
+              <w:t xml:space="preserve">making some mistakes </w:t>
+            </w:r>
+            <w:r>
+              <w:rPr>
+                <w:rFonts w:asciiTheme="minorHAnsi" w:hAnsiTheme="minorHAnsi"/>
+              </w:rPr>
+              <w:t>he still contributed</w:t>
+            </w:r>
+            <w:r>
+              <w:rPr>
+                <w:rFonts w:asciiTheme="minorHAnsi" w:hAnsiTheme="minorHAnsi"/>
+              </w:rPr>
+              <w:t xml:space="preserve"> a</w:t>
+            </w:r>
+            <w:r>
+              <w:rPr>
+                <w:rFonts w:asciiTheme="minorHAnsi" w:hAnsiTheme="minorHAnsi"/>
+              </w:rPr>
+              <w:t xml:space="preserve"> </w:t>
+            </w:r>
+            <w:r>
+              <w:rPr>
+                <w:rFonts w:asciiTheme="minorHAnsi" w:hAnsiTheme="minorHAnsi"/>
+              </w:rPr>
+              <w:t>large amount to the project</w:t>
+            </w:r>
+            <w:r>
+              <w:rPr>
+                <w:rFonts w:asciiTheme="minorHAnsi" w:hAnsiTheme="minorHAnsi"/>
+              </w:rPr>
+              <w:t xml:space="preserve"> and was much better at communicating after his mistake.</w:t>
             </w:r>
             <w:r>
               <w:rPr>
@@ -916,37 +1126,89 @@
               </w:numPr>
               <w:rPr>
                 <w:rFonts w:asciiTheme="minorHAnsi" w:hAnsiTheme="minorHAnsi"/>
+                <w:sz w:val="22"/>
+                <w:szCs w:val="22"/>
               </w:rPr>
             </w:pPr>
             <w:r>
               <w:rPr>
                 <w:rFonts w:asciiTheme="minorHAnsi" w:hAnsiTheme="minorHAnsi"/>
               </w:rPr>
-              <w:t>Sam: Initially seemed quite organised and took on a lot of work for the Shor’s project. However, it turned</w:t>
-            </w:r>
-            <w:r>
-              <w:rPr>
-                <w:rFonts w:asciiTheme="minorHAnsi" w:hAnsiTheme="minorHAnsi"/>
-              </w:rPr>
-              <w:t xml:space="preserve"> out</w:t>
-            </w:r>
-            <w:r>
-              <w:rPr>
-                <w:rFonts w:asciiTheme="minorHAnsi" w:hAnsiTheme="minorHAnsi"/>
-              </w:rPr>
-              <w:t xml:space="preserve"> all the work on the Shor’s algorithm implementation he had done was fundamentally wrong and we remained unaware of this for multiple weeks due to </w:t>
-            </w:r>
-            <w:r>
-              <w:rPr>
-                <w:rFonts w:asciiTheme="minorHAnsi" w:hAnsiTheme="minorHAnsi"/>
-              </w:rPr>
-              <w:t>a</w:t>
-            </w:r>
-            <w:r>
-              <w:rPr>
-                <w:rFonts w:asciiTheme="minorHAnsi" w:hAnsiTheme="minorHAnsi"/>
-              </w:rPr>
-              <w:t xml:space="preserve"> lack of communication</w:t>
+              <w:t xml:space="preserve">Sid: </w:t>
+            </w:r>
+            <w:r>
+              <w:rPr>
+                <w:rFonts w:asciiTheme="minorHAnsi" w:hAnsiTheme="minorHAnsi"/>
+              </w:rPr>
+              <w:t>Implemented</w:t>
+            </w:r>
+            <w:r>
+              <w:rPr>
+                <w:rFonts w:asciiTheme="minorHAnsi" w:hAnsiTheme="minorHAnsi"/>
+              </w:rPr>
+              <w:t xml:space="preserve"> a </w:t>
+            </w:r>
+            <w:proofErr w:type="gramStart"/>
+            <w:r>
+              <w:rPr>
+                <w:rFonts w:asciiTheme="minorHAnsi" w:hAnsiTheme="minorHAnsi"/>
+              </w:rPr>
+              <w:t>small scale</w:t>
+            </w:r>
+            <w:proofErr w:type="gramEnd"/>
+            <w:r>
+              <w:rPr>
+                <w:rFonts w:asciiTheme="minorHAnsi" w:hAnsiTheme="minorHAnsi"/>
+              </w:rPr>
+              <w:t xml:space="preserve"> version of RSA </w:t>
+            </w:r>
+            <w:r>
+              <w:rPr>
+                <w:rFonts w:asciiTheme="minorHAnsi" w:hAnsiTheme="minorHAnsi"/>
+              </w:rPr>
+              <w:t>&amp;</w:t>
+            </w:r>
+            <w:r>
+              <w:rPr>
+                <w:rFonts w:asciiTheme="minorHAnsi" w:hAnsiTheme="minorHAnsi"/>
+              </w:rPr>
+              <w:t xml:space="preserve"> </w:t>
+            </w:r>
+            <w:r>
+              <w:rPr>
+                <w:rFonts w:asciiTheme="minorHAnsi" w:hAnsiTheme="minorHAnsi"/>
+              </w:rPr>
+              <w:t xml:space="preserve">the </w:t>
+            </w:r>
+            <w:r>
+              <w:rPr>
+                <w:rFonts w:asciiTheme="minorHAnsi" w:hAnsiTheme="minorHAnsi"/>
+              </w:rPr>
+              <w:t>classical factorisation</w:t>
+            </w:r>
+            <w:r>
+              <w:rPr>
+                <w:rFonts w:asciiTheme="minorHAnsi" w:hAnsiTheme="minorHAnsi"/>
+              </w:rPr>
+              <w:t xml:space="preserve"> algorithm and did a lot of research into the implications of quantum computing on the security of different cryptosystems. This was useful but it</w:t>
+            </w:r>
+            <w:r>
+              <w:rPr>
+                <w:rFonts w:asciiTheme="minorHAnsi" w:hAnsiTheme="minorHAnsi"/>
+              </w:rPr>
+              <w:t xml:space="preserve"> didn’t really need to take 3-4 week</w:t>
+            </w:r>
+            <w:r>
+              <w:rPr>
+                <w:rFonts w:asciiTheme="minorHAnsi" w:hAnsiTheme="minorHAnsi"/>
+              </w:rPr>
+              <w:t>s to implement</w:t>
+            </w:r>
+            <w:r>
+              <w:rPr>
+                <w:rFonts w:asciiTheme="minorHAnsi" w:hAnsiTheme="minorHAnsi"/>
+              </w:rPr>
+              <w:t>, so I’m not sure what he was doing</w:t>
             </w:r>
             <w:r>
               <w:rPr>
@@ -958,146 +1220,25 @@
               <w:rPr>
                 <w:rFonts w:asciiTheme="minorHAnsi" w:hAnsiTheme="minorHAnsi"/>
               </w:rPr>
-              <w:t xml:space="preserve">This </w:t>
-            </w:r>
-            <w:r>
-              <w:rPr>
-                <w:rFonts w:asciiTheme="minorHAnsi" w:hAnsiTheme="minorHAnsi"/>
-              </w:rPr>
-              <w:t xml:space="preserve">very nearly </w:t>
-            </w:r>
-            <w:r>
-              <w:rPr>
-                <w:rFonts w:asciiTheme="minorHAnsi" w:hAnsiTheme="minorHAnsi"/>
-              </w:rPr>
-              <w:t xml:space="preserve">set us back by weeks. </w:t>
-            </w:r>
-            <w:r>
-              <w:rPr>
-                <w:rFonts w:asciiTheme="minorHAnsi" w:hAnsiTheme="minorHAnsi"/>
-              </w:rPr>
-              <w:t xml:space="preserve">However, I feel this failure was not necessarily his fault as he was effectively taking charge of all the quantum implementation of the </w:t>
-            </w:r>
-            <w:r>
-              <w:rPr>
-                <w:rFonts w:asciiTheme="minorHAnsi" w:hAnsiTheme="minorHAnsi"/>
-              </w:rPr>
-              <w:t>S</w:t>
-            </w:r>
-            <w:r>
-              <w:rPr>
-                <w:rFonts w:asciiTheme="minorHAnsi" w:hAnsiTheme="minorHAnsi"/>
-              </w:rPr>
-              <w:t>hor’s</w:t>
-            </w:r>
-            <w:r>
-              <w:rPr>
-                <w:rFonts w:asciiTheme="minorHAnsi" w:hAnsiTheme="minorHAnsi"/>
-              </w:rPr>
-              <w:t xml:space="preserve"> algorithm</w:t>
-            </w:r>
-            <w:r>
-              <w:rPr>
-                <w:rFonts w:asciiTheme="minorHAnsi" w:hAnsiTheme="minorHAnsi"/>
-              </w:rPr>
-              <w:t xml:space="preserve"> project due to a lack of help from Sid</w:t>
-            </w:r>
-            <w:r>
-              <w:rPr>
-                <w:rFonts w:asciiTheme="minorHAnsi" w:hAnsiTheme="minorHAnsi"/>
-              </w:rPr>
-              <w:t xml:space="preserve"> on this section</w:t>
-            </w:r>
-            <w:r>
-              <w:rPr>
-                <w:rFonts w:asciiTheme="minorHAnsi" w:hAnsiTheme="minorHAnsi"/>
-              </w:rPr>
-              <w:t xml:space="preserve"> (the other person </w:t>
-            </w:r>
-            <w:r>
-              <w:rPr>
-                <w:rFonts w:asciiTheme="minorHAnsi" w:hAnsiTheme="minorHAnsi"/>
-              </w:rPr>
-              <w:t xml:space="preserve">originally </w:t>
-            </w:r>
-            <w:r>
-              <w:rPr>
-                <w:rFonts w:asciiTheme="minorHAnsi" w:hAnsiTheme="minorHAnsi"/>
-              </w:rPr>
-              <w:t>on the Shor’s algorithm project)</w:t>
-            </w:r>
-            <w:r>
-              <w:rPr>
-                <w:rFonts w:asciiTheme="minorHAnsi" w:hAnsiTheme="minorHAnsi"/>
-              </w:rPr>
-              <w:t>.</w:t>
-            </w:r>
-            <w:r>
-              <w:rPr>
-                <w:rFonts w:asciiTheme="minorHAnsi" w:hAnsiTheme="minorHAnsi"/>
-              </w:rPr>
-              <w:br/>
-            </w:r>
-            <w:r>
-              <w:rPr>
-                <w:rFonts w:asciiTheme="minorHAnsi" w:hAnsiTheme="minorHAnsi"/>
-              </w:rPr>
-              <w:br/>
-            </w:r>
-          </w:p>
-          <w:p>
-            <w:pPr>
-              <w:pStyle w:val="Default"/>
-              <w:numPr>
-                <w:ilvl w:val="0"/>
-                <w:numId w:val="1"/>
-              </w:numPr>
-              <w:rPr>
-                <w:rFonts w:asciiTheme="minorHAnsi" w:hAnsiTheme="minorHAnsi"/>
-              </w:rPr>
-            </w:pPr>
-            <w:r>
-              <w:rPr>
-                <w:rFonts w:asciiTheme="minorHAnsi" w:hAnsiTheme="minorHAnsi"/>
-              </w:rPr>
-              <w:lastRenderedPageBreak/>
-              <w:t xml:space="preserve">Sid: </w:t>
-            </w:r>
-            <w:r>
-              <w:rPr>
-                <w:rFonts w:asciiTheme="minorHAnsi" w:hAnsiTheme="minorHAnsi"/>
-              </w:rPr>
-              <w:t xml:space="preserve">Honestly, </w:t>
-            </w:r>
-            <w:r>
-              <w:rPr>
-                <w:rFonts w:asciiTheme="minorHAnsi" w:hAnsiTheme="minorHAnsi"/>
-              </w:rPr>
-              <w:t xml:space="preserve">I’m still </w:t>
-            </w:r>
-            <w:r>
-              <w:rPr>
-                <w:rFonts w:asciiTheme="minorHAnsi" w:hAnsiTheme="minorHAnsi"/>
-              </w:rPr>
-              <w:t>very</w:t>
-            </w:r>
-            <w:r>
-              <w:rPr>
-                <w:rFonts w:asciiTheme="minorHAnsi" w:hAnsiTheme="minorHAnsi"/>
-              </w:rPr>
-              <w:t xml:space="preserve"> un</w:t>
-            </w:r>
-            <w:r>
-              <w:rPr>
-                <w:rFonts w:asciiTheme="minorHAnsi" w:hAnsiTheme="minorHAnsi"/>
-              </w:rPr>
-              <w:t>sure</w:t>
-            </w:r>
-            <w:r>
-              <w:rPr>
-                <w:rFonts w:asciiTheme="minorHAnsi" w:hAnsiTheme="minorHAnsi"/>
-              </w:rPr>
-              <w:t xml:space="preserve"> about what</w:t>
+              <w:t xml:space="preserve">Didn’t get particularly involved in the implementation of simulating the quantum </w:t>
+            </w:r>
+            <w:r>
+              <w:rPr>
+                <w:rFonts w:asciiTheme="minorHAnsi" w:hAnsiTheme="minorHAnsi"/>
+              </w:rPr>
+              <w:t>subroutine</w:t>
+            </w:r>
+            <w:r>
+              <w:rPr>
+                <w:rFonts w:asciiTheme="minorHAnsi" w:hAnsiTheme="minorHAnsi"/>
+              </w:rPr>
+              <w:t xml:space="preserve"> in Shor’s algorithm</w:t>
+            </w:r>
+            <w:r>
+              <w:rPr>
+                <w:rFonts w:asciiTheme="minorHAnsi" w:hAnsiTheme="minorHAnsi"/>
+              </w:rPr>
+              <w:t xml:space="preserve"> as required</w:t>
             </w:r>
             <w:r>
               <w:rPr>
@@ -1105,105 +1246,25 @@
               </w:rPr>
               <w:t xml:space="preserve"> </w:t>
             </w:r>
-            <w:r>
-              <w:rPr>
-                <w:rFonts w:asciiTheme="minorHAnsi" w:hAnsiTheme="minorHAnsi"/>
-              </w:rPr>
-              <w:t>Sid did and didn’t do.</w:t>
-            </w:r>
-            <w:r>
-              <w:rPr>
-                <w:rFonts w:asciiTheme="minorHAnsi" w:hAnsiTheme="minorHAnsi"/>
-              </w:rPr>
-              <w:t xml:space="preserve"> Aside from what he wrote in the report (most of which needed rewriting or removing due to a lack of focus honestly) it didn’t seem like he did a lot</w:t>
-            </w:r>
-            <w:r>
-              <w:rPr>
-                <w:rFonts w:asciiTheme="minorHAnsi" w:hAnsiTheme="minorHAnsi"/>
-              </w:rPr>
-              <w:t xml:space="preserve"> on the actual quantum </w:t>
-            </w:r>
-            <w:r>
-              <w:rPr>
-                <w:rFonts w:asciiTheme="minorHAnsi" w:hAnsiTheme="minorHAnsi"/>
-              </w:rPr>
-              <w:t xml:space="preserve">simulation </w:t>
-            </w:r>
-            <w:r>
-              <w:rPr>
-                <w:rFonts w:asciiTheme="minorHAnsi" w:hAnsiTheme="minorHAnsi"/>
-              </w:rPr>
-              <w:t>project. As far as I can tell the work he did was on implementing a small scale version of RSA and classical factorisation, which whilst useful wasn’t really the aim of the project and didn’t really need to take 3-4 week</w:t>
-            </w:r>
-            <w:r>
-              <w:rPr>
-                <w:rFonts w:asciiTheme="minorHAnsi" w:hAnsiTheme="minorHAnsi"/>
-              </w:rPr>
-              <w:t>s to implement</w:t>
-            </w:r>
-            <w:r>
-              <w:rPr>
-                <w:rFonts w:asciiTheme="minorHAnsi" w:hAnsiTheme="minorHAnsi"/>
-              </w:rPr>
-              <w:t xml:space="preserve">. It’s a little unclear due to the lack of communication really. </w:t>
-            </w:r>
-            <w:r>
-              <w:rPr>
-                <w:rFonts w:asciiTheme="minorHAnsi" w:hAnsiTheme="minorHAnsi"/>
-              </w:rPr>
-              <w:t>It generally</w:t>
-            </w:r>
-            <w:r>
-              <w:rPr>
-                <w:rFonts w:asciiTheme="minorHAnsi" w:hAnsiTheme="minorHAnsi"/>
-              </w:rPr>
-              <w:t xml:space="preserve"> </w:t>
-            </w:r>
-            <w:r>
-              <w:rPr>
-                <w:rFonts w:asciiTheme="minorHAnsi" w:hAnsiTheme="minorHAnsi"/>
-              </w:rPr>
-              <w:t>seem</w:t>
-            </w:r>
-            <w:r>
-              <w:rPr>
-                <w:rFonts w:asciiTheme="minorHAnsi" w:hAnsiTheme="minorHAnsi"/>
-              </w:rPr>
-              <w:t>ed</w:t>
-            </w:r>
-            <w:r>
-              <w:rPr>
-                <w:rFonts w:asciiTheme="minorHAnsi" w:hAnsiTheme="minorHAnsi"/>
-              </w:rPr>
-              <w:t xml:space="preserve"> that he had left a lot of the Shor’s algorithm project to </w:t>
-            </w:r>
-            <w:r>
-              <w:rPr>
-                <w:rFonts w:asciiTheme="minorHAnsi" w:hAnsiTheme="minorHAnsi"/>
-              </w:rPr>
-              <w:t>Sam</w:t>
-            </w:r>
-            <w:r>
-              <w:rPr>
-                <w:rFonts w:asciiTheme="minorHAnsi" w:hAnsiTheme="minorHAnsi"/>
-              </w:rPr>
-              <w:t>.</w:t>
-            </w:r>
-          </w:p>
-          <w:p>
-            <w:pPr>
-              <w:pStyle w:val="Default"/>
-              <w:rPr>
-                <w:rFonts w:asciiTheme="minorHAnsi" w:hAnsiTheme="minorHAnsi"/>
-                <w:sz w:val="28"/>
-                <w:szCs w:val="28"/>
-              </w:rPr>
-            </w:pPr>
-            <w:r>
-              <w:rPr>
-                <w:rFonts w:asciiTheme="minorHAnsi" w:hAnsiTheme="minorHAnsi"/>
-              </w:rPr>
-              <w:br/>
+            <w:proofErr w:type="gramStart"/>
+            <w:r>
+              <w:rPr>
+                <w:rFonts w:asciiTheme="minorHAnsi" w:hAnsiTheme="minorHAnsi"/>
+              </w:rPr>
+              <w:t>and als</w:t>
+            </w:r>
+            <w:r>
+              <w:rPr>
+                <w:rFonts w:asciiTheme="minorHAnsi" w:hAnsiTheme="minorHAnsi"/>
+              </w:rPr>
+              <w:t>o</w:t>
+            </w:r>
+            <w:proofErr w:type="gramEnd"/>
+            <w:r>
+              <w:rPr>
+                <w:rFonts w:asciiTheme="minorHAnsi" w:hAnsiTheme="minorHAnsi"/>
+              </w:rPr>
+              <w:t xml:space="preserve"> didn’t say much in meetings or on teams.</w:t>
             </w:r>
           </w:p>
         </w:tc>
@@ -1218,6 +1279,146 @@
           <w:szCs w:val="28"/>
         </w:rPr>
       </w:pPr>
+      <w:r>
+        <w:rPr>
+          <w:rFonts w:asciiTheme="minorHAnsi" w:hAnsiTheme="minorHAnsi"/>
+          <w:noProof/>
+          <w:sz w:val="28"/>
+          <w:szCs w:val="28"/>
+        </w:rPr>
+        <mc:AlternateContent>
+          <mc:Choice Requires="wpi">
+            <w:drawing>
+              <wp:anchor distT="0" distB="0" distL="114300" distR="114300" simplePos="0" relativeHeight="251659264" behindDoc="0" locked="0" layoutInCell="1" allowOverlap="1" wp14:anchorId="58E231CE" wp14:editId="0E0950BA">
+                <wp:simplePos x="0" y="0"/>
+                <wp:positionH relativeFrom="column">
+                  <wp:posOffset>998855</wp:posOffset>
+                </wp:positionH>
+                <wp:positionV relativeFrom="paragraph">
+                  <wp:posOffset>281305</wp:posOffset>
+                </wp:positionV>
+                <wp:extent cx="1021320" cy="343800"/>
+                <wp:effectExtent l="38100" t="38100" r="26670" b="56515"/>
+                <wp:wrapNone/>
+                <wp:docPr id="3" name="Ink 3"/>
+                <wp:cNvGraphicFramePr/>
+                <a:graphic xmlns:a="http://schemas.openxmlformats.org/drawingml/2006/main">
+                  <a:graphicData uri="http://schemas.microsoft.com/office/word/2010/wordprocessingInk">
+                    <w14:contentPart bwMode="auto" r:id="rId8">
+                      <w14:nvContentPartPr>
+                        <w14:cNvContentPartPr/>
+                      </w14:nvContentPartPr>
+                      <w14:xfrm>
+                        <a:off x="0" y="0"/>
+                        <a:ext cx="1021320" cy="343800"/>
+                      </w14:xfrm>
+                    </w14:contentPart>
+                  </a:graphicData>
+                </a:graphic>
+              </wp:anchor>
+            </w:drawing>
+          </mc:Choice>
+          <mc:Fallback>
+            <w:pict>
+              <v:shapetype w14:anchorId="01A98FA2" id="_x0000_t75" coordsize="21600,21600" o:spt="75" o:preferrelative="t" path="m@4@5l@4@11@9@11@9@5xe" filled="f" stroked="f">
+                <v:stroke joinstyle="miter"/>
+                <v:formulas>
+                  <v:f eqn="if lineDrawn pixelLineWidth 0"/>
+                  <v:f eqn="sum @0 1 0"/>
+                  <v:f eqn="sum 0 0 @1"/>
+                  <v:f eqn="prod @2 1 2"/>
+                  <v:f eqn="prod @3 21600 pixelWidth"/>
+                  <v:f eqn="prod @3 21600 pixelHeight"/>
+                  <v:f eqn="sum @0 0 1"/>
+                  <v:f eqn="prod @6 1 2"/>
+                  <v:f eqn="prod @7 21600 pixelWidth"/>
+                  <v:f eqn="sum @8 21600 0"/>
+                  <v:f eqn="prod @7 21600 pixelHeight"/>
+                  <v:f eqn="sum @10 21600 0"/>
+                </v:formulas>
+                <v:path o:extrusionok="f" gradientshapeok="t" o:connecttype="rect"/>
+                <o:lock v:ext="edit" aspectratio="t"/>
+              </v:shapetype>
+              <v:shape id="Ink 3" o:spid="_x0000_s1026" type="#_x0000_t75" style="position:absolute;margin-left:77.95pt;margin-top:21.45pt;width:81.8pt;height:28.45pt;z-index:251659264;visibility:visible;mso-wrap-style:square;mso-wrap-distance-left:9pt;mso-wrap-distance-top:0;mso-wrap-distance-right:9pt;mso-wrap-distance-bottom:0;mso-position-horizontal:absolute;mso-position-horizontal-relative:text;mso-position-vertical:absolute;mso-position-vertical-relative:text" o:gfxdata="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">
+                <v:imagedata r:id="rId9" o:title=""/>
+              </v:shape>
+            </w:pict>
+          </mc:Fallback>
+        </mc:AlternateContent>
+      </w:r>
+      <w:r>
+        <w:rPr>
+          <w:rFonts w:asciiTheme="minorHAnsi" w:hAnsiTheme="minorHAnsi"/>
+          <w:sz w:val="28"/>
+          <w:szCs w:val="28"/>
+        </w:rPr>
+        <w:br/>
+      </w:r>
+      <w:r>
+        <w:rPr>
+          <w:rFonts w:asciiTheme="minorHAnsi" w:hAnsiTheme="minorHAnsi"/>
+          <w:sz w:val="28"/>
+          <w:szCs w:val="28"/>
+        </w:rPr>
+        <w:br/>
+      </w:r>
+      <w:r>
+        <w:rPr>
+          <w:rFonts w:asciiTheme="minorHAnsi" w:hAnsiTheme="minorHAnsi"/>
+          <w:sz w:val="28"/>
+          <w:szCs w:val="28"/>
+        </w:rPr>
+        <w:t>Signature: ……………………………………………….</w:t>
+      </w:r>
+      <w:r>
+        <w:rPr>
+          <w:rFonts w:asciiTheme="minorHAnsi" w:hAnsiTheme="minorHAnsi"/>
+          <w:sz w:val="28"/>
+          <w:szCs w:val="28"/>
+        </w:rPr>
+        <w:tab/>
+      </w:r>
+      <w:r>
+        <w:rPr>
+          <w:rFonts w:asciiTheme="minorHAnsi" w:hAnsiTheme="minorHAnsi"/>
+          <w:sz w:val="28"/>
+          <w:szCs w:val="28"/>
+        </w:rPr>
+        <w:tab/>
+      </w:r>
+      <w:r>
+        <w:rPr>
+          <w:rFonts w:asciiTheme="minorHAnsi" w:hAnsiTheme="minorHAnsi"/>
+          <w:sz w:val="28"/>
+          <w:szCs w:val="28"/>
+        </w:rPr>
+        <w:tab/>
+        <w:t xml:space="preserve">Date: </w:t>
+      </w:r>
+      <w:r>
+        <w:rPr>
+          <w:rFonts w:asciiTheme="minorHAnsi" w:hAnsiTheme="minorHAnsi"/>
+          <w:sz w:val="28"/>
+          <w:szCs w:val="28"/>
+        </w:rPr>
+        <w:t>1</w:t>
+      </w:r>
+      <w:r>
+        <w:rPr>
+          <w:rFonts w:asciiTheme="minorHAnsi" w:hAnsiTheme="minorHAnsi"/>
+          <w:sz w:val="28"/>
+          <w:szCs w:val="28"/>
+        </w:rPr>
+        <w:t>7</w:t>
+      </w:r>
+      <w:r>
+        <w:rPr>
+          <w:rFonts w:asciiTheme="minorHAnsi" w:hAnsiTheme="minorHAnsi"/>
+          <w:sz w:val="28"/>
+          <w:szCs w:val="28"/>
+        </w:rPr>
+        <w:t>/03/2023</w:t>
+      </w:r>
     </w:p>
     <w:p>
       <w:pPr>
@@ -1234,61 +1435,8 @@
           <w:sz w:val="28"/>
           <w:szCs w:val="28"/>
         </w:rPr>
-        <w:t>Signature: ……………………………………………….</w:t>
-      </w:r>
-      <w:r>
-        <w:rPr>
-          <w:rFonts w:asciiTheme="minorHAnsi" w:hAnsiTheme="minorHAnsi"/>
-          <w:sz w:val="28"/>
-          <w:szCs w:val="28"/>
-        </w:rPr>
-        <w:tab/>
-      </w:r>
-      <w:r>
-        <w:rPr>
-          <w:rFonts w:asciiTheme="minorHAnsi" w:hAnsiTheme="minorHAnsi"/>
-          <w:sz w:val="28"/>
-          <w:szCs w:val="28"/>
-        </w:rPr>
-        <w:tab/>
-      </w:r>
-      <w:r>
-        <w:rPr>
-          <w:rFonts w:asciiTheme="minorHAnsi" w:hAnsiTheme="minorHAnsi"/>
-          <w:sz w:val="28"/>
-          <w:szCs w:val="28"/>
-        </w:rPr>
-        <w:tab/>
-        <w:t xml:space="preserve">Date: </w:t>
-      </w:r>
-      <w:r>
-        <w:rPr>
-          <w:rFonts w:asciiTheme="minorHAnsi" w:hAnsiTheme="minorHAnsi"/>
-          <w:sz w:val="28"/>
-          <w:szCs w:val="28"/>
-        </w:rPr>
-        <w:t>13/03/2023</w:t>
-      </w:r>
-    </w:p>
-    <w:p>
-      <w:pPr>
-        <w:pStyle w:val="Default"/>
-        <w:rPr>
-          <w:rFonts w:asciiTheme="minorHAnsi" w:hAnsiTheme="minorHAnsi"/>
-          <w:sz w:val="28"/>
-          <w:szCs w:val="28"/>
-        </w:rPr>
-      </w:pPr>
-    </w:p>
-    <w:p>
-      <w:pPr>
-        <w:pStyle w:val="Default"/>
-        <w:rPr>
-          <w:rFonts w:asciiTheme="minorHAnsi" w:hAnsiTheme="minorHAnsi"/>
-          <w:sz w:val="28"/>
-          <w:szCs w:val="28"/>
-        </w:rPr>
-      </w:pPr>
+        <w:br/>
+      </w:r>
       <w:r>
         <w:rPr>
           <w:rFonts w:asciiTheme="minorHAnsi" w:hAnsiTheme="minorHAnsi"/>
@@ -1379,7 +1527,7 @@
       </w:r>
     </w:p>
     <w:sectPr>
-      <w:footerReference w:type="default" r:id="rId8"/>
+      <w:footerReference w:type="default" r:id="rId10"/>
       <w:pgSz w:w="11906" w:h="16838"/>
       <w:pgMar w:top="851" w:right="1440" w:bottom="851" w:left="1440" w:header="708" w:footer="708" w:gutter="0"/>
       <w:cols w:space="708"/>
@@ -1490,7 +1638,7 @@
   <w:abstractNum w:abstractNumId="0" w15:restartNumberingAfterBreak="0">
     <w:nsid w:val="65C03859"/>
     <w:multiLevelType w:val="hybridMultilevel"/>
-    <w:tmpl w:val="E23810CA"/>
+    <w:tmpl w:val="8C982C54"/>
     <w:lvl w:ilvl="0" w:tplc="08090001">
       <w:start w:val="1"/>
       <w:numFmt w:val="bullet"/>
@@ -2145,6 +2293,33 @@
 </w:styles>
 </file>
 
+<file path=word/ink/ink1.xml><?xml version="1.0" encoding="utf-8"?>
+<inkml:ink xmlns:inkml="http://www.w3.org/2003/InkML">
+  <inkml:definitions>
+    <inkml:context xml:id="ctx0">
+      <inkml:inkSource xml:id="inkSrc0">
+        <inkml:traceFormat>
+          <inkml:channel name="X" type="integer" min="-2.14748E9" max="2.14748E9" units="cm"/>
+          <inkml:channel name="Y" type="integer" min="-2.14748E9" max="2.14748E9" units="cm"/>
+          <inkml:channel name="F" type="integer" max="32767" units="dev"/>
+        </inkml:traceFormat>
+        <inkml:channelProperties>
+          <inkml:channelProperty channel="X" name="resolution" value="1000" units="1/cm"/>
+          <inkml:channelProperty channel="Y" name="resolution" value="1000" units="1/cm"/>
+          <inkml:channelProperty channel="F" name="resolution" value="0" units="1/dev"/>
+        </inkml:channelProperties>
+      </inkml:inkSource>
+      <inkml:timestamp xml:id="ts0" timeString="2023-03-15T15:35:42.520"/>
+    </inkml:context>
+    <inkml:brush xml:id="br0">
+      <inkml:brushProperty name="width" value="0.05" units="cm"/>
+      <inkml:brushProperty name="height" value="0.05" units="cm"/>
+    </inkml:brush>
+  </inkml:definitions>
+  <inkml:trace contextRef="#ctx0" brushRef="#br0">1 21 10645,'0'0'8289,"2"-1"-8022,-1 1-130,-1 0 0,1 0-1,-1-1 1,1 1 0,-1 0 0,1 0 0,-1 0 0,1 0 0,-1 0 0,1 0 0,-1 0-1,1 0 1,-1 0 0,1 0 0,-1 0 0,1 0 0,-1 1 0,0-1 0,1 0 0,-1 0-1,1 0 1,-1 1 0,1-1 0,-1 0 0,0 0 0,1 1 0,-1-1 0,0 0 0,1 1-1,-1 0 1,13 19 870,7 33-1668,-18-45 1010,20 72-271,15 114 0,-27-127-40,3 0 0,41 125 0,-53-191-44,-1 0 1,0 0-1,0-1 1,1 1 0,-1 0-1,0-1 1,1 1 0,-1 0-1,0-1 1,1 1-1,-1 0 1,1-1 0,-1 1-1,1-1 1,0 1 0,-1-1-1,1 1 1,0-1-1,0 1 1,9-7-305,4-30-83,-11 28 558,80-198-485,-83 206 322,0 1 0,0-1 0,0 0 0,0 1 0,0-1 0,0 0 0,1 0 0,-1 1 1,0-1-1,0 0 0,0 0 0,0 1 0,1-1 0,-1 0 0,0 0 0,0 0 0,0 1 0,1-1 0,-1 0 0,0 0 1,0 0-1,1 0 0,-1 1 0,0-1 0,1 0 0,-1 0 0,0 0 0,0 0 0,1 0 0,-1 0 0,0 0 0,1 0 1,-1 0-1,0 0 0,1 0 0,-1 0 0,0 0 0,0 0 0,1 0 0,-1 0 0,0-1 0,1 1 0,-1 0 1,0 0-1,0 0 0,1 0 0,-1-1 0,0 1 0,0 0 0,0 0 0,1 0 0,-1-1 0,0 1 0,0 0 0,0 0 1,0-1-1,1 1 0,-1 0 0,0 0 0,0-1 0,0 1 0,0 0 0,0-1 0,0 1 0,0 0 0,0 0 0,0-1 1,11 27-20,-10-23 38,4 14 72,-1 0-1,-1 0 0,3 33 0,-5-33-56,1 0 0,0 1 1,2-1-1,6 19 0,-11-36-39,2 1 0,-1-1-1,0 0 1,0 1 0,0-1 0,0 1 0,0-1-1,0 1 1,0-1 0,0 0 0,1 1 0,-1-1-1,0 1 1,0-1 0,1 0 0,-1 1-1,0-1 1,0 0 0,1 1 0,-1-1 0,1 0-1,-1 1 1,0-1 0,1 0 0,-1 0 0,0 1-1,1-1 1,-1 0 0,1 0 0,-1 0 0,1 0-1,-1 0 1,0 0 0,1 1 0,-1-1 0,1 0-1,-1 0 1,1 0 0,-1-1 0,1 1-1,-1 0 1,1 0 0,-1 0 0,0 0 0,1 0-1,-1 0 1,1-1 0,-1 1 0,0 0 0,1 0-1,-1-1 1,1 1 0,-1 0 0,0 0 0,1-1-1,-1 1 1,0 0 0,0-1 0,1 1 0,-1-1-1,0 1 1,0 0 0,0-1 0,1 0-1,19-36 111,-13 24-69,27-43-30,64-116-443,-78 127 338,-8 15 138,1 0 0,2 1-1,0 1 1,34-43 0,-28 42 335,-11 15-108,-13 22 125,-19 24-203,14-25-199,7-5 3,-1 1 0,0-1-1,0 0 1,-1 0 0,1 0 0,0 0 0,-1-1-1,1 1 1,-1-1 0,0 1 0,1-1-1,-1 0 1,0 0 0,0 0 0,0 0 0,-4 0-1,38-25 10,112-93 138,-122 94-18,-18 18 5,-16 15-56,2 1-80,0 1-1,1 0 1,1 1-1,-1 0 1,2 0-1,0 1 1,1 0-1,0 1 0,-6 18 1,12-30-37,0 0 0,0-1 0,0 2 0,1-1 0,-1 0 0,1 0 0,-1 0 0,1 0 0,0 0 0,0 0 0,1 0 0,-1 0 0,2 5 0,-2-7 17,1 1 0,1 0-1,-1-1 1,0 1 0,0-1 0,0 1-1,1-1 1,-1 0 0,1 0 0,-1 1-1,1-1 1,0 0 0,-1 0 0,1 0-1,0-1 1,0 1 0,-1 0 0,1-1-1,0 1 1,0-1 0,2 1 0,2 0 45,1 0 1,-1 0-1,0 0 1,0 1-1,-1 0 1,1 1-1,0-1 1,-1 1-1,1 0 1,-1 1-1,0-1 1,0 1-1,0 0 1,-1 0-1,1 0 1,-1 2-1,0-1 1,0 0-1,-1 0 1,1 0-1,-1 0 1,3 8 0,0 1-14,0 0 1,-2 0 0,1 1 0,-2 0 0,3 24 0,-5-33-4,-1 1 0,1-1-1,-2 0 1,1 1 0,-1-1 0,0 1 0,0-1 0,-1 0-1,0 1 1,0-1 0,0 0 0,-1 0 0,0-1 0,0 1-1,-7 9 1,-5 1 22,-2 0-1,0-1 0,-1 0 1,0-2-1,-1 0 0,-26 13 1,20-11-17,9-9-163,16-6 147,0 0 0,-1-1 0,1 1 0,0 0 0,0 0-1,0 0 1,0 0 0,-1 0 0,1 0 0,0-1 0,0 1 0,0 0 0,0 0 0,0 0 0,0 0-1,-1-1 1,1 1 0,0 0 0,0 0 0,0 0 0,0-1 0,0 1 0,0 0 0,0 0-1,0 0 1,0-1 0,0 1 0,0 0 0,0 0 0,0 0 0,0-1 0,0 1 0,0 0-1,0 0 1,0 0 0,0-1 0,0 1 0,1 0 0,-1 0 0,16-27-37,11 1 24,1 0 1,1 2 0,38-23-1,-27 18-56,42-37 0,-44 27-49,-1-2-1,58-86 1,-88 117 171,-4 28 301,-2 0-1,0 0 1,-1 23-1,-25 207-474,1 9-1085,23-154 1080,1-102 45,1-4-277,42-200-314,9-36 1050,-39 188-248,3 1 1,35-76 0,-48 120-115,1-1 0,-1 1 0,1 0 0,1 0-1,-1 0 1,1 0 0,5-4 0,-9 9 10,0 0-1,0 0 1,0 1-1,0-1 1,0 0-1,0 1 1,1-1 0,-1 1-1,0-1 1,0 1-1,0-1 1,1 1-1,-1 0 1,0 0-1,0 0 1,1 0-1,-1 0 1,3 0-1,-3 1 25,1-1 0,-1 1-1,1 0 1,-1 0 0,1 0-1,-1 0 1,0 0 0,1 0 0,-1 0-1,0 0 1,0 1 0,0-1-1,0 0 1,0 1 0,0-1-1,0 1 1,-1-1 0,2 3-1,3 10-5,-1 0 0,0 1 0,-1 0 0,-1 0 0,0 0 0,-1 0 0,-1 0 0,0 0 0,-1 0 0,-4 25 0,3-30-41,0-1-1,-1 0 1,0 0 0,0 0-1,-1-1 1,0 1 0,0-1 0,-1 0-1,0 0 1,0 0 0,-1-1-1,0 1 1,-1-2 0,0 1 0,0-1-1,0 0 1,0 0 0,-1-1-1,0 0 1,0 0 0,-1-1 0,1 0-1,-1 0 1,0-1 0,-10 2-1,-13 3-245,37-17-419,8-2 522,0 0 0,0 1 1,1 1-1,25-13 1,4-3 14,-7-1 137,-1-2 0,-1-2 0,-2-1 0,35-43 1,3-2 130,-67 73-129,-3 2-2,1 0 0,-1 1-1,1-1 1,0 0 0,-1 1 0,1-1 0,0 1 0,0-1 0,-1 1 0,1-1 0,0 1 0,0 0 0,0-1 0,-1 1 0,1 0 0,0 0 0,0-1-1,0 1 1,2 0 1270,-20 15-720,11-10-551,0 1-1,1 0 0,0 0 1,0 1-1,0-1 0,1 1 1,-5 10-1,-22 59 62,13-29 2,10-31-127,1 1-1,0 0 1,1 1 0,1-1 0,0 1 0,2 0 0,-4 35 0,7-52 22,0 1 0,0-1 0,0 0 0,1 0 0,-1 0 0,0 0 0,0 0 0,0 0 0,1 0 0,-1 0 0,1 0 0,-1 0 0,1 0 0,-1 0 0,1 0 0,-1 0 0,1 0 0,0-1 0,-1 1 0,1 0 0,0 0 0,0-1-1,0 1 1,0 0 0,1 0 0,0 0 11,0-1 0,0 1 0,1 0 0,-1-1-1,0 0 1,0 1 0,1-1 0,-1 0-1,0 0 1,1-1 0,2 1 0,1-1 25,0-1 1,-1 1-1,1-1 0,-1 0 1,1 0-1,-1 0 1,0-1-1,0 0 1,6-4-1,-2-1-18,-1 0 0,0-1-1,0 0 1,-1-1 0,0 0 0,0 0 0,-1 0 0,0-1-1,5-13 1,-6 9 173,-1-1 0,0 0 1,-2 0-1,1 0 0,-2 0 0,0-22 0,-5 88 1412,1-24-1523,0 1 1,3 0 0,1 30 0,0-55-90,0 1-1,0-1 1,0 1 0,0-1 0,1 0 0,-1 1-1,1-1 1,-1 0 0,1 0 0,0 0 0,0 0-1,0 0 1,0 0 0,0-1 0,0 1 0,0-1-1,1 1 1,-1-1 0,0 0 0,1 0 0,-1 0-1,1 0 1,0-1 0,-1 1 0,1 0 0,0-1-1,4 0 1,5 2-46,1-1 0,-1-1 0,1 0 0,19-3 0,-27 2 97,-1 0 0,0 0 0,0-1 0,0 0 1,0 0-1,-1 0 0,1 0 0,0 0 0,-1-1 1,0 1-1,1-1 0,-1 0 0,0 0 0,0-1 1,3-3-1,4-9-145,1 1 0,8-21 1,-12 24-102,0-1 83,28-57-542,-31 62 814,-1 0 0,0 0 1,-1 0-1,0 0 1,0 0-1,1-17 1722,-13 56-733,5-12-1166,0-1 0,1 1 0,-1 22 0,2-19 57,-9 38 0,-3-17-236,15-42 4,-2-16-884,2 4 1017,2 1 1,0-1 0,0 0 0,1 1-1,0-1 1,1 1 0,0 0-1,0 0 1,12-18 0,0 4 159,0 0 1,32-33-1,-35 41 27,1 0-1,1 1 0,0 2 1,1 0-1,0 0 0,1 1 1,19-9-1,-12 14 457,-21 7-509,0-1-1,-1 1 1,1-1 0,0 0-1,-1 0 1,1 0 0,-1 0-1,1 0 1,-1-1 0,0 1-1,3-2 1,3-5 25,1 0-1,-1 0 1,-1 0 0,1-1 0,-1 0-1,-1 0 1,0-1 0,0 0 0,-1 0-1,0 0 1,-1-1 0,0 1 0,-1-1-1,0 0 1,-1 0 0,2-16 0,-2 4 127,-1 20 57,0 13-26,-4 46-232,-18 99 1,1-19-144,-7 144-3547,27-283 3691,-1-19-38,2 1 0,0-1 0,1 1 0,1-1 0,11-38 0,-2 24 214,3 1-1,1 0 1,26-42 0,-40 74-107,1 0-1,-1 0 1,1 0 0,-1 1-1,1-1 1,0 1 0,0 0-1,0 0 1,1 0 0,-1 0 0,0 1-1,1-1 1,-1 1 0,1 0-1,-1 0 1,5-1 0,-6 2-35,-1-1 1,1 1-1,-1 0 1,1 0-1,-1 0 1,1 0-1,-1 0 1,1 0-1,-1 1 1,1-1-1,-1 0 1,1 1-1,-1-1 1,0 1-1,1 0 1,-1-1-1,0 1 1,1 0-1,-1 0 0,0 0 1,0 0-1,0 0 1,1 0-1,-1 0 1,0 0-1,-1 0 1,1 0-1,0 1 1,0-1-1,0 0 1,-1 1-1,1-1 1,-1 0-1,1 1 1,-1-1-1,1 1 1,-1-1-1,0 1 1,0-1-1,0 1 1,0 1-1,1 3 22,-1 0-1,0 1 0,0-1 1,0 0-1,-3 11 1,3-15-22,-1 0-1,0 1 1,0-1 0,0 0 0,-1 1 0,1-1 0,0 0-1,-1 0 1,0 0 0,1 0 0,-1-1 0,0 1 0,0 0-1,0-1 1,0 1 0,-3 1 0,-8 5 12,10-5-12,0-1 0,0 1 0,0-1 0,-1 0 0,1 0 0,-1 0 0,0-1 0,1 1 0,-5 0 0,8 25 3,1-21-17,0-1-1,1 1 1,-1 0 0,1 0 0,1 0-1,-1-1 1,1 1 0,0-1 0,0 0 0,1 0-1,-1 0 1,1 0 0,0-1 0,1 0 0,-1 1-1,1-1 1,8 5 0,-6-4-37,-1-1 1,1 0-1,0 0 0,1 0 0,-1-1 1,0 0-1,1-1 0,0 1 1,0-2-1,0 1 0,0-1 1,0 0-1,9-1 0,-14 0 32,-1-1 0,0 0 0,0 1 0,0-1 0,0 0 0,1-1-1,-1 1 1,-1 0 0,1 0 0,0-1 0,0 1 0,0-1 0,-1 0 0,3-3 0,24-33-213,-21 27 134,53-65-252,-42 54 423,0 0 0,-2-1-1,0-2 1,14-27 0,-26 44 1269,-4 10-18,-8 14-683,-4-3-533,1 1 1,0 1-1,-13 22 1,20-30-129,1 1 1,-1 0 0,1 0-1,0 0 1,1 0 0,0 0 0,0 0-1,1 1 1,-1 12 0,3-20-20,0-1 0,-1 1 0,1 0 0,-1-1 0,1 1 0,0-1 0,0 1 0,-1-1 0,1 1 0,0-1 0,0 1 0,-1-1 0,1 0 0,0 1 0,0-1 0,0 0 0,0 0 0,0 0 1,-1 0-1,1 0 0,0 0 0,0 0 0,0 0 0,2 0 0,32 0-113,-27-1 119,-2 1-17,0 0 1,1 0-1,-1 0 1,0 1-1,0 0 1,0 0 0,12 5-1,-16-5 39,1 1 0,-1-1 0,0 1 0,0 0 0,0 0 0,0 0 0,0 0 0,0 0 0,0 1 1,-1-1-1,1 0 0,-1 1 0,0-1 0,1 1 0,-1-1 0,0 1 0,-1 0 0,1 0 0,0-1 0,-1 4 0,2 9 121,0 1 0,-1 22 1,-1-35-118,0-3 7,-1 1-1,1 0 0,0 0 1,-1 0-1,1-1 0,-1 1 1,1 0-1,-1 0 0,1-1 1,-1 1-1,1 0 1,-1-1-1,1 1 0,-1-1 1,0 1-1,0-1 0,1 1 1,-1-1-1,0 1 0,-1 0 1,-24 10 309,7-3-57,-24 27-1128,41-34 60</inkml:trace>
+</inkml:ink>
+</file>
+
 <file path=word/theme/theme1.xml><?xml version="1.0" encoding="utf-8"?>
 <a:theme xmlns:a="http://schemas.openxmlformats.org/drawingml/2006/main" name="Office Theme">
   <a:themeElements>

</xml_diff>